<commit_message>
feat: Refactor report generation and taxonomy processing for improved prompt handling and entity classification
</commit_message>
<xml_diff>
--- a/old_results/EU-LAC Digital Alliance Days.docx
+++ b/old_results/EU-LAC Digital Alliance Days.docx
@@ -1,6 +1,6 @@
 
 <file path=word/document.xml><?xml version="1.0" encoding="utf-8"?>
-<w:document xmlns:w="http://schemas.openxmlformats.org/wordprocessingml/2006/main" xmlns:m="http://schemas.openxmlformats.org/officeDocument/2006/math" xmlns:r="http://schemas.openxmlformats.org/officeDocument/2006/relationships" xmlns:o="urn:schemas-microsoft-com:office:office" xmlns:v="urn:schemas-microsoft-com:vml" xmlns:w10="urn:schemas-microsoft-com:office:word" xmlns:a="http://schemas.openxmlformats.org/drawingml/2006/main" xmlns:pic="http://schemas.openxmlformats.org/drawingml/2006/picture" xmlns:wp="http://schemas.openxmlformats.org/drawingml/2006/wordprocessingDrawing">
+<w:document xmlns:wpc="http://schemas.microsoft.com/office/word/2010/wordprocessingCanvas" xmlns:cx="http://schemas.microsoft.com/office/drawing/2014/chartex" xmlns:cx1="http://schemas.microsoft.com/office/drawing/2015/9/8/chartex" xmlns:cx2="http://schemas.microsoft.com/office/drawing/2015/10/21/chartex" xmlns:cx3="http://schemas.microsoft.com/office/drawing/2016/5/9/chartex" xmlns:cx4="http://schemas.microsoft.com/office/drawing/2016/5/10/chartex" xmlns:cx5="http://schemas.microsoft.com/office/drawing/2016/5/11/chartex" xmlns:cx6="http://schemas.microsoft.com/office/drawing/2016/5/12/chartex" xmlns:cx7="http://schemas.microsoft.com/office/drawing/2016/5/13/chartex" xmlns:cx8="http://schemas.microsoft.com/office/drawing/2016/5/14/chartex" xmlns:mc="http://schemas.openxmlformats.org/markup-compatibility/2006" xmlns:aink="http://schemas.microsoft.com/office/drawing/2016/ink" xmlns:am3d="http://schemas.microsoft.com/office/drawing/2017/model3d" xmlns:o="urn:schemas-microsoft-com:office:office" xmlns:oel="http://schemas.microsoft.com/office/2019/extlst" xmlns:r="http://schemas.openxmlformats.org/officeDocument/2006/relationships" xmlns:m="http://schemas.openxmlformats.org/officeDocument/2006/math" xmlns:v="urn:schemas-microsoft-com:vml" xmlns:wp14="http://schemas.microsoft.com/office/word/2010/wordprocessingDrawing" xmlns:wp="http://schemas.openxmlformats.org/drawingml/2006/wordprocessingDrawing" xmlns:w10="urn:schemas-microsoft-com:office:word" xmlns:w="http://schemas.openxmlformats.org/wordprocessingml/2006/main" xmlns:w14="http://schemas.microsoft.com/office/word/2010/wordml" xmlns:w15="http://schemas.microsoft.com/office/word/2012/wordml" xmlns:w16cex="http://schemas.microsoft.com/office/word/2018/wordml/cex" xmlns:w16cid="http://schemas.microsoft.com/office/word/2016/wordml/cid" xmlns:w16="http://schemas.microsoft.com/office/word/2018/wordml" xmlns:w16du="http://schemas.microsoft.com/office/word/2023/wordml/word16du" xmlns:w16sdtdh="http://schemas.microsoft.com/office/word/2020/wordml/sdtdatahash" xmlns:w16sdtfl="http://schemas.microsoft.com/office/word/2024/wordml/sdtformatlock" xmlns:w16se="http://schemas.microsoft.com/office/word/2015/wordml/symex" xmlns:wpg="http://schemas.microsoft.com/office/word/2010/wordprocessingGroup" xmlns:wpi="http://schemas.microsoft.com/office/word/2010/wordprocessingInk" xmlns:wne="http://schemas.microsoft.com/office/word/2006/wordml" xmlns:wps="http://schemas.microsoft.com/office/word/2010/wordprocessingShape" mc:Ignorable="w14 w15 w16se w16cid w16 w16cex w16sdtdh w16sdtfl w16du wp14">
   <w:body>
     <w:p>
       <w:pPr>
@@ -11,19 +11,19 @@
           <w:b/>
           <w:bCs/>
         </w:rPr>
-        <w:t xml:space="preserve">Faithfulness Score</w:t>
-      </w:r>
-      <w:r>
-        <w:t xml:space="preserve">: 100/100 - Excellent</w:t>
+        <w:t>Faithfulness Score</w:t>
+      </w:r>
+      <w:r>
+        <w:t>: 100/100 - Excellent</w:t>
       </w:r>
     </w:p>
-    <w:bookmarkStart w:id="25" w:name="Xfd12c52ffa38ba2f927f5c05d779d5d61665f4d"/>
     <w:p>
       <w:pPr>
-        <w:pStyle w:val="Heading1"/>
-      </w:pPr>
-      <w:r>
-        <w:t xml:space="preserve">EU-LAC Digital Alliance Days: Key Collaborations and Future Initiatives for 2025 Summit</w:t>
+        <w:pStyle w:val="Ttulo1"/>
+      </w:pPr>
+      <w:bookmarkStart w:id="0" w:name="Xfd12c52ffa38ba2f927f5c05d779d5d61665f4d"/>
+      <w:r>
+        <w:t>EU-LAC Digital Alliance Days: Key Collaborations and Future Initiatives for 2025 Summit</w:t>
       </w:r>
     </w:p>
     <w:p>
@@ -35,52 +35,52 @@
           <w:b/>
           <w:bCs/>
         </w:rPr>
-        <w:t xml:space="preserve">Date</w:t>
-      </w:r>
-      <w:r>
-        <w:t xml:space="preserve">: 2023-11-27</w:t>
+        <w:t>Date</w:t>
+      </w:r>
+      <w:r>
+        <w:t>: 2023-11-27</w:t>
       </w:r>
     </w:p>
     <w:p>
       <w:pPr>
-        <w:pStyle w:val="BodyText"/>
+        <w:pStyle w:val="Textoindependiente"/>
       </w:pPr>
       <w:r>
         <w:rPr>
           <w:b/>
           <w:bCs/>
         </w:rPr>
-        <w:t xml:space="preserve">Location</w:t>
-      </w:r>
-      <w:r>
-        <w:t xml:space="preserve">: Colombia</w:t>
-      </w:r>
-    </w:p>
-    <w:bookmarkStart w:id="20" w:name="executive-summary"/>
-    <w:p>
-      <w:pPr>
-        <w:pStyle w:val="Heading2"/>
-      </w:pPr>
-      <w:r>
-        <w:t xml:space="preserve">Executive Summary</w:t>
+        <w:t>Location</w:t>
+      </w:r>
+      <w:r>
+        <w:t>: Colombia</w:t>
       </w:r>
     </w:p>
     <w:p>
       <w:pPr>
+        <w:pStyle w:val="Ttulo2"/>
+      </w:pPr>
+      <w:bookmarkStart w:id="1" w:name="executive-summary"/>
+      <w:r>
+        <w:t>Executive Summary</w:t>
+      </w:r>
+    </w:p>
+    <w:p>
+      <w:pPr>
         <w:pStyle w:val="FirstParagraph"/>
       </w:pPr>
       <w:r>
-        <w:t xml:space="preserve">The EU-LAC Digital Alliance Days, held from November 27-29, 2023, in Cartagena de Indias, Colombia, gathered over 150 senior representatives from Latin America, the Caribbean, and the European Union to enhance digital cooperation. Key discussions focused on five thematic areas: Artificial Intelligence, data governance, digital government, inclusive connectivity, and cybersecurity. Participants identified collaborative initiatives, including aligning cybersecurity frameworks, developing interoperable digital identity mechanisms, and promoting safe data flows. The event underscored a commitment to a human-centric digital transformation and marked a significant step towards the 2025 EU-CELAC Summit. Follow-up dialogues on cybersecurity and other digital issues are scheduled for 2024, reinforcing the partnership’s objectives under the Global Gateway initiative.</w:t>
+        <w:t>The EU-LAC Digital Alliance Days, held from November 27-29, 2023, in Cartagena de Indias, Colombia, gathered over 150 senior representatives from Latin America, the Caribbean, and the European Union to enhance digital cooperation. Key discussions focused on five thematic areas: Artificial Intelligence, data governance, digital government, inclusive connectivity, and cybersecurity. Participants identified collaborative initiatives, including aligning cybersecurity frameworks, developing interoperable digital identity mechanisms, and promoting safe data flows. The event underscored a commitment to a human-centric digital transformation and marked a significant step towards the 2025 EU-CELAC Summit. Follow-up dialogues on cybersecurity and other digital issues are scheduled for 2024, reinforcing the partnership’s objectives under the Global Gateway initiative.</w:t>
       </w:r>
     </w:p>
-    <w:bookmarkEnd w:id="20"/>
-    <w:bookmarkStart w:id="21" w:name="characteristics"/>
     <w:p>
       <w:pPr>
-        <w:pStyle w:val="Heading2"/>
-      </w:pPr>
-      <w:r>
-        <w:t xml:space="preserve">Characteristics</w:t>
+        <w:pStyle w:val="Ttulo2"/>
+      </w:pPr>
+      <w:bookmarkStart w:id="2" w:name="characteristics"/>
+      <w:bookmarkEnd w:id="1"/>
+      <w:r>
+        <w:t>Characteristics</w:t>
       </w:r>
     </w:p>
     <w:p>
@@ -88,11 +88,11 @@
         <w:pStyle w:val="Compact"/>
         <w:numPr>
           <w:ilvl w:val="0"/>
-          <w:numId w:val="1001"/>
+          <w:numId w:val="2"/>
         </w:numPr>
       </w:pPr>
       <w:r>
-        <w:t xml:space="preserve">The EU-LAC Digital Alliance Days took place from November 27-29, 2023, in Cartagena de Indias, Colombia, gathering over 150 representatives from various sectors.</w:t>
+        <w:t>The EU-LAC Digital Alliance Days took place from November 27-29, 2023, in Cartagena de Indias, Colombia, gathering over 150 representatives from various sectors.</w:t>
       </w:r>
     </w:p>
     <w:p>
@@ -100,11 +100,11 @@
         <w:pStyle w:val="Compact"/>
         <w:numPr>
           <w:ilvl w:val="0"/>
-          <w:numId w:val="1001"/>
+          <w:numId w:val="2"/>
         </w:numPr>
       </w:pPr>
       <w:r>
-        <w:t xml:space="preserve">Key discussions focused on digital cooperation, including AI, data governance, digital government, inclusive connectivity, and cybersecurity.</w:t>
+        <w:t>Key discussions focused on digital cooperation, including AI, data governance, digital government, inclusive connectivity, and cybersecurity.</w:t>
       </w:r>
     </w:p>
     <w:p>
@@ -112,11 +112,11 @@
         <w:pStyle w:val="Compact"/>
         <w:numPr>
           <w:ilvl w:val="0"/>
-          <w:numId w:val="1001"/>
+          <w:numId w:val="2"/>
         </w:numPr>
       </w:pPr>
       <w:r>
-        <w:t xml:space="preserve">Participants identified joint collaboration areas such as cybersecurity frameworks, inclusive connectivity strategies, and digital identity mechanisms.</w:t>
+        <w:t>Participants identified joint collaboration areas such as cybersecurity frameworks, inclusive connectivity strategies, and digital identity mechanisms.</w:t>
       </w:r>
     </w:p>
     <w:p>
@@ -124,11 +124,11 @@
         <w:pStyle w:val="Compact"/>
         <w:numPr>
           <w:ilvl w:val="0"/>
-          <w:numId w:val="1001"/>
+          <w:numId w:val="2"/>
         </w:numPr>
       </w:pPr>
       <w:r>
-        <w:t xml:space="preserve">The event emphasized a human-centric approach to technology, aligning with the goals of the Global Gateway initiative in Latin America and the Caribbean.</w:t>
+        <w:t>The event emphasized a human-centric approach to technology, aligning with the goals of the Global Gateway initiative in Latin America and the Caribbean.</w:t>
       </w:r>
     </w:p>
     <w:p>
@@ -136,354 +136,411 @@
         <w:pStyle w:val="Compact"/>
         <w:numPr>
           <w:ilvl w:val="0"/>
-          <w:numId w:val="1001"/>
+          <w:numId w:val="2"/>
         </w:numPr>
       </w:pPr>
       <w:r>
-        <w:t xml:space="preserve">A follow-up dialogue on cybersecurity is scheduled for February 2024 in the Dominican Republic, with additional discussions planned throughout the year.</w:t>
-      </w:r>
-      <w:r>
-        <w:t xml:space="preserve"> </w:t>
-      </w:r>
-      <w:r>
-        <w:t xml:space="preserve">## Actors</w:t>
+        <w:t>A follow-up dialogue on cybersecurity is scheduled for February 2024 in the Dominican Republic, with additional discussions planned throughout the year.</w:t>
+      </w:r>
+    </w:p>
+    <w:p>
+      <w:pPr>
+        <w:pStyle w:val="Ttulo2"/>
+      </w:pPr>
+      <w:r>
+        <w:t>Actors</w:t>
       </w:r>
     </w:p>
     <w:tbl>
       <w:tblPr>
         <w:tblStyle w:val="Table"/>
-        <w:tblW w:type="pct" w:w="5000"/>
+        <w:tblW w:w="5000" w:type="pct"/>
         <w:tblLayout w:type="fixed"/>
-        <w:tblLook w:firstRow="1" w:lastRow="0" w:firstColumn="0" w:lastColumn="0" w:noHBand="0" w:noVBand="0" w:val="0020"/>
+        <w:tblLook w:val="0020" w:firstRow="1" w:lastRow="0" w:firstColumn="0" w:lastColumn="0" w:noHBand="0" w:noVBand="0"/>
       </w:tblPr>
       <w:tblGrid>
-        <w:gridCol w:w="3960"/>
-        <w:gridCol w:w="3960"/>
+        <w:gridCol w:w="4527"/>
+        <w:gridCol w:w="4527"/>
       </w:tblGrid>
       <w:tr>
         <w:trPr>
-          <w:tblHeader w:val="on"/>
+          <w:cnfStyle w:val="100000000000" w:firstRow="1" w:lastRow="0" w:firstColumn="0" w:lastColumn="0" w:oddVBand="0" w:evenVBand="0" w:oddHBand="0" w:evenHBand="0" w:firstRowFirstColumn="0" w:firstRowLastColumn="0" w:lastRowFirstColumn="0" w:lastRowLastColumn="0"/>
+          <w:tblHeader/>
         </w:trPr>
         <w:tc>
-          <w:tcPr/>
+          <w:tcPr>
+            <w:tcW w:w="3960" w:type="dxa"/>
+          </w:tcPr>
           <w:p>
             <w:pPr>
               <w:pStyle w:val="Compact"/>
             </w:pPr>
             <w:r>
-              <w:t xml:space="preserve">Category</w:t>
+              <w:t>Category</w:t>
             </w:r>
           </w:p>
         </w:tc>
         <w:tc>
-          <w:tcPr/>
+          <w:tcPr>
+            <w:tcW w:w="3960" w:type="dxa"/>
+          </w:tcPr>
           <w:p>
             <w:pPr>
               <w:pStyle w:val="Compact"/>
             </w:pPr>
             <w:r>
-              <w:t xml:space="preserve">Actors</w:t>
+              <w:t>Actors</w:t>
             </w:r>
           </w:p>
         </w:tc>
       </w:tr>
       <w:tr>
         <w:tc>
-          <w:tcPr/>
+          <w:tcPr>
+            <w:tcW w:w="3960" w:type="dxa"/>
+          </w:tcPr>
           <w:p>
             <w:pPr>
               <w:pStyle w:val="Compact"/>
             </w:pPr>
             <w:r>
-              <w:t xml:space="preserve">Political Actors</w:t>
+              <w:t>Political Actors</w:t>
             </w:r>
           </w:p>
         </w:tc>
         <w:tc>
-          <w:tcPr/>
+          <w:tcPr>
+            <w:tcW w:w="3960" w:type="dxa"/>
+          </w:tcPr>
           <w:p>
             <w:pPr>
               <w:pStyle w:val="Compact"/>
             </w:pPr>
             <w:r>
-              <w:t xml:space="preserve">1. European Commission; 2. Spanish Agency for International Development (AECID); 7. Dominican Republic; 8. German Federal Ministry for Economic Cooperation and Development (BMZ)</w:t>
+              <w:t xml:space="preserve">1. European Commission; 2. Spanish Agency for International Development </w:t>
+            </w:r>
+            <w:r>
+              <w:lastRenderedPageBreak/>
+              <w:t>(AECID); 7. Dominican Republic; 8. German Federal Ministry for Economic Cooperation and Development (BMZ)</w:t>
             </w:r>
           </w:p>
         </w:tc>
       </w:tr>
       <w:tr>
         <w:tc>
-          <w:tcPr/>
+          <w:tcPr>
+            <w:tcW w:w="3960" w:type="dxa"/>
+          </w:tcPr>
           <w:p>
             <w:pPr>
               <w:pStyle w:val="Compact"/>
             </w:pPr>
             <w:r>
-              <w:t xml:space="preserve">Research and Innovation Actors</w:t>
+              <w:lastRenderedPageBreak/>
+              <w:t>Research and Innovation Actors</w:t>
             </w:r>
           </w:p>
         </w:tc>
         <w:tc>
-          <w:tcPr/>
+          <w:tcPr>
+            <w:tcW w:w="3960" w:type="dxa"/>
+          </w:tcPr>
           <w:p>
             <w:pPr>
               <w:pStyle w:val="Compact"/>
             </w:pPr>
             <w:r>
-              <w:t xml:space="preserve">3. Digital for Development (D4D) Hub</w:t>
+              <w:t>3. Digital for Development (D4D) Hub</w:t>
             </w:r>
           </w:p>
         </w:tc>
       </w:tr>
       <w:tr>
         <w:tc>
-          <w:tcPr/>
+          <w:tcPr>
+            <w:tcW w:w="3960" w:type="dxa"/>
+          </w:tcPr>
           <w:p>
             <w:pPr>
               <w:pStyle w:val="Compact"/>
             </w:pPr>
             <w:r>
-              <w:t xml:space="preserve">Government Officials</w:t>
+              <w:t>Government Officials</w:t>
             </w:r>
           </w:p>
         </w:tc>
         <w:tc>
-          <w:tcPr/>
+          <w:tcPr>
+            <w:tcW w:w="3960" w:type="dxa"/>
+          </w:tcPr>
           <w:p>
             <w:pPr>
               <w:pStyle w:val="Compact"/>
             </w:pPr>
             <w:r>
-              <w:t xml:space="preserve">4. Félix Fernández-Shaw; 5. Saul Kattan; 6. Miguel González Gullón</w:t>
+              <w:t>4. Félix Fernández-Shaw; 5. Saul Kattan; 6. Miguel González Gullón</w:t>
             </w:r>
           </w:p>
         </w:tc>
       </w:tr>
     </w:tbl>
-    <w:bookmarkEnd w:id="21"/>
-    <w:bookmarkStart w:id="22" w:name="main-themes"/>
     <w:p>
       <w:pPr>
-        <w:pStyle w:val="Heading2"/>
-      </w:pPr>
-      <w:r>
-        <w:t xml:space="preserve">Main Themes</w:t>
+        <w:pStyle w:val="Ttulo2"/>
+      </w:pPr>
+      <w:bookmarkStart w:id="3" w:name="main-themes"/>
+      <w:bookmarkEnd w:id="2"/>
+      <w:r>
+        <w:t>Main Themes</w:t>
       </w:r>
     </w:p>
     <w:tbl>
       <w:tblPr>
         <w:tblStyle w:val="Table"/>
-        <w:tblW w:type="auto" w:w="0"/>
-        <w:tblLook w:firstRow="1" w:lastRow="0" w:firstColumn="0" w:lastColumn="0" w:noHBand="0" w:noVBand="0" w:val="0020"/>
+        <w:tblW w:w="0" w:type="auto"/>
+        <w:tblLook w:val="0020" w:firstRow="1" w:lastRow="0" w:firstColumn="0" w:lastColumn="0" w:noHBand="0" w:noVBand="0"/>
       </w:tblPr>
       <w:tblGrid>
-        <w:gridCol w:w="3960"/>
-        <w:gridCol w:w="3960"/>
+        <w:gridCol w:w="2966"/>
+        <w:gridCol w:w="4181"/>
       </w:tblGrid>
       <w:tr>
         <w:trPr>
-          <w:tblHeader w:val="on"/>
+          <w:cnfStyle w:val="100000000000" w:firstRow="1" w:lastRow="0" w:firstColumn="0" w:lastColumn="0" w:oddVBand="0" w:evenVBand="0" w:oddHBand="0" w:evenHBand="0" w:firstRowFirstColumn="0" w:firstRowLastColumn="0" w:lastRowFirstColumn="0" w:lastRowLastColumn="0"/>
+          <w:tblHeader/>
         </w:trPr>
         <w:tc>
-          <w:tcPr/>
+          <w:tcPr>
+            <w:tcW w:w="0" w:type="auto"/>
+          </w:tcPr>
           <w:p>
             <w:pPr>
               <w:pStyle w:val="Compact"/>
             </w:pPr>
             <w:r>
-              <w:t xml:space="preserve">Sub-category</w:t>
+              <w:t>Sub-category</w:t>
             </w:r>
           </w:p>
         </w:tc>
         <w:tc>
-          <w:tcPr/>
+          <w:tcPr>
+            <w:tcW w:w="0" w:type="auto"/>
+          </w:tcPr>
           <w:p>
             <w:pPr>
               <w:pStyle w:val="Compact"/>
             </w:pPr>
             <w:r>
-              <w:t xml:space="preserve">Themes</w:t>
+              <w:t>Themes</w:t>
             </w:r>
           </w:p>
         </w:tc>
       </w:tr>
       <w:tr>
         <w:tc>
-          <w:tcPr/>
+          <w:tcPr>
+            <w:tcW w:w="0" w:type="auto"/>
+          </w:tcPr>
           <w:p>
             <w:pPr>
               <w:pStyle w:val="Compact"/>
             </w:pPr>
             <w:r>
-              <w:t xml:space="preserve">Global Digital Cooperation</w:t>
+              <w:t>Global Digital Cooperation</w:t>
             </w:r>
           </w:p>
         </w:tc>
         <w:tc>
-          <w:tcPr/>
+          <w:tcPr>
+            <w:tcW w:w="0" w:type="auto"/>
+          </w:tcPr>
           <w:p>
             <w:pPr>
               <w:pStyle w:val="Compact"/>
             </w:pPr>
             <w:r>
-              <w:t xml:space="preserve">EU-LAC Digital Alliance</w:t>
+              <w:t>EU-LAC Digital Alliance</w:t>
             </w:r>
           </w:p>
         </w:tc>
       </w:tr>
       <w:tr>
         <w:tc>
-          <w:tcPr/>
+          <w:tcPr>
+            <w:tcW w:w="0" w:type="auto"/>
+          </w:tcPr>
           <w:p>
             <w:pPr>
               <w:pStyle w:val="Compact"/>
             </w:pPr>
             <w:r>
-              <w:t xml:space="preserve">Cybersecurity</w:t>
+              <w:t>Cybersecurity</w:t>
             </w:r>
           </w:p>
         </w:tc>
         <w:tc>
-          <w:tcPr/>
+          <w:tcPr>
+            <w:tcW w:w="0" w:type="auto"/>
+          </w:tcPr>
           <w:p>
             <w:pPr>
               <w:pStyle w:val="Compact"/>
             </w:pPr>
             <w:r>
-              <w:t xml:space="preserve">Cybersecurity</w:t>
+              <w:t>Cybersecurity</w:t>
             </w:r>
           </w:p>
         </w:tc>
       </w:tr>
       <w:tr>
         <w:tc>
-          <w:tcPr/>
+          <w:tcPr>
+            <w:tcW w:w="0" w:type="auto"/>
+          </w:tcPr>
           <w:p>
             <w:pPr>
               <w:pStyle w:val="Compact"/>
             </w:pPr>
             <w:r>
-              <w:t xml:space="preserve">Digital Governance</w:t>
+              <w:t>Digital Governance</w:t>
             </w:r>
           </w:p>
         </w:tc>
         <w:tc>
-          <w:tcPr/>
+          <w:tcPr>
+            <w:tcW w:w="0" w:type="auto"/>
+          </w:tcPr>
           <w:p>
             <w:pPr>
               <w:pStyle w:val="Compact"/>
             </w:pPr>
             <w:r>
-              <w:t xml:space="preserve">Digital Identity</w:t>
+              <w:t>Digital Identity</w:t>
             </w:r>
           </w:p>
         </w:tc>
       </w:tr>
       <w:tr>
         <w:tc>
-          <w:tcPr/>
+          <w:tcPr>
+            <w:tcW w:w="0" w:type="auto"/>
+          </w:tcPr>
           <w:p>
             <w:pPr>
               <w:pStyle w:val="Compact"/>
             </w:pPr>
             <w:r>
-              <w:t xml:space="preserve">Digital Inclusion</w:t>
+              <w:t>Digital Inclusion</w:t>
             </w:r>
           </w:p>
         </w:tc>
         <w:tc>
-          <w:tcPr/>
+          <w:tcPr>
+            <w:tcW w:w="0" w:type="auto"/>
+          </w:tcPr>
           <w:p>
             <w:pPr>
               <w:pStyle w:val="Compact"/>
             </w:pPr>
             <w:r>
-              <w:t xml:space="preserve">Inclusive Connectivity</w:t>
+              <w:t>Inclusive Connectivity</w:t>
             </w:r>
           </w:p>
         </w:tc>
       </w:tr>
       <w:tr>
         <w:tc>
-          <w:tcPr/>
+          <w:tcPr>
+            <w:tcW w:w="0" w:type="auto"/>
+          </w:tcPr>
           <w:p>
             <w:pPr>
               <w:pStyle w:val="Compact"/>
             </w:pPr>
             <w:r>
-              <w:t xml:space="preserve">Data Governance</w:t>
+              <w:t>Data Governance</w:t>
             </w:r>
           </w:p>
         </w:tc>
         <w:tc>
-          <w:tcPr/>
+          <w:tcPr>
+            <w:tcW w:w="0" w:type="auto"/>
+          </w:tcPr>
           <w:p>
             <w:pPr>
               <w:pStyle w:val="Compact"/>
             </w:pPr>
             <w:r>
-              <w:t xml:space="preserve">Data Governance</w:t>
+              <w:t>Data Governance</w:t>
             </w:r>
           </w:p>
         </w:tc>
       </w:tr>
       <w:tr>
         <w:tc>
-          <w:tcPr/>
+          <w:tcPr>
+            <w:tcW w:w="0" w:type="auto"/>
+          </w:tcPr>
           <w:p>
             <w:pPr>
               <w:pStyle w:val="Compact"/>
             </w:pPr>
             <w:r>
-              <w:t xml:space="preserve">Artificial Intelligence</w:t>
+              <w:t>Artificial Intelligence</w:t>
             </w:r>
           </w:p>
         </w:tc>
         <w:tc>
-          <w:tcPr/>
+          <w:tcPr>
+            <w:tcW w:w="0" w:type="auto"/>
+          </w:tcPr>
           <w:p>
             <w:pPr>
               <w:pStyle w:val="Compact"/>
             </w:pPr>
             <w:r>
-              <w:t xml:space="preserve">Artificial Intelligence</w:t>
+              <w:t>Artificial Intelligence</w:t>
             </w:r>
           </w:p>
         </w:tc>
       </w:tr>
       <w:tr>
         <w:tc>
-          <w:tcPr/>
+          <w:tcPr>
+            <w:tcW w:w="0" w:type="auto"/>
+          </w:tcPr>
           <w:p>
             <w:pPr>
               <w:pStyle w:val="Compact"/>
             </w:pPr>
             <w:r>
-              <w:t xml:space="preserve">Digital Agenda</w:t>
+              <w:t>Digital Agenda</w:t>
             </w:r>
           </w:p>
         </w:tc>
         <w:tc>
-          <w:tcPr/>
+          <w:tcPr>
+            <w:tcW w:w="0" w:type="auto"/>
+          </w:tcPr>
           <w:p>
             <w:pPr>
               <w:pStyle w:val="Compact"/>
             </w:pPr>
             <w:r>
-              <w:t xml:space="preserve">Human-Centric Digital Transformation</w:t>
+              <w:t>Human-Centric Digital Transformation</w:t>
             </w:r>
           </w:p>
         </w:tc>
       </w:tr>
     </w:tbl>
-    <w:bookmarkEnd w:id="22"/>
-    <w:bookmarkStart w:id="23" w:name="practical-applications"/>
     <w:p>
       <w:pPr>
-        <w:pStyle w:val="Heading2"/>
-      </w:pPr>
-      <w:r>
-        <w:t xml:space="preserve">Practical Applications</w:t>
+        <w:pStyle w:val="Ttulo2"/>
+      </w:pPr>
+      <w:bookmarkStart w:id="4" w:name="practical-applications"/>
+      <w:bookmarkEnd w:id="3"/>
+      <w:r>
+        <w:t>Practical Applications</w:t>
       </w:r>
     </w:p>
     <w:p>
@@ -491,11 +548,11 @@
         <w:pStyle w:val="Compact"/>
         <w:numPr>
           <w:ilvl w:val="0"/>
-          <w:numId w:val="1002"/>
+          <w:numId w:val="3"/>
         </w:numPr>
       </w:pPr>
       <w:r>
-        <w:t xml:space="preserve">Co-leading partnerships established between the EU, EU Member States, and LAC countries in five thematic areas: cybersecurity frameworks, inclusive and secure connectivity, interoperable digital identity mechanisms, free and safe data flows, and AI risk mitigation strategies.</w:t>
+        <w:t>Co-leading partnerships established between the EU, EU Member States, and LAC countries in five thematic areas: cybersecurity frameworks, inclusive and secure connectivity, interoperable digital identity mechanisms, free and safe data flows, and AI risk mitigation strategies.</w:t>
       </w:r>
     </w:p>
     <w:p>
@@ -503,11 +560,11 @@
         <w:pStyle w:val="Compact"/>
         <w:numPr>
           <w:ilvl w:val="0"/>
-          <w:numId w:val="1002"/>
+          <w:numId w:val="3"/>
         </w:numPr>
       </w:pPr>
       <w:r>
-        <w:t xml:space="preserve">A follow-up dialogue on cybersecurity scheduled for February 2024 in the Dominican Republic, with additional dialogues on connectivity, digital inclusion, data governance, and e-governance planned for later in the year.</w:t>
+        <w:t>A follow-up dialogue on cybersecurity scheduled for February 2024 in the Dominican Republic, with additional dialogues on connectivity, digital inclusion, data governance, and e-governance planned for later in the year.</w:t>
       </w:r>
     </w:p>
     <w:p>
@@ -515,21 +572,21 @@
         <w:pStyle w:val="Compact"/>
         <w:numPr>
           <w:ilvl w:val="0"/>
-          <w:numId w:val="1002"/>
+          <w:numId w:val="3"/>
         </w:numPr>
       </w:pPr>
       <w:r>
-        <w:t xml:space="preserve">The policy dialogue component of the TEI (Transatlantic Economic Initiative) is co-financed by the German Federal Ministry for Economic Cooperation and Development (BMZ).</w:t>
+        <w:t>The policy dialogue component of the TEI (Transatlantic Economic Initiative) is co-financed by the German Federal Ministry for Economic Cooperation and Development (BMZ).</w:t>
       </w:r>
     </w:p>
-    <w:bookmarkEnd w:id="23"/>
-    <w:bookmarkStart w:id="24" w:name="future-commitments"/>
     <w:p>
       <w:pPr>
-        <w:pStyle w:val="Heading2"/>
-      </w:pPr>
-      <w:r>
-        <w:t xml:space="preserve">Future Commitments</w:t>
+        <w:pStyle w:val="Ttulo2"/>
+      </w:pPr>
+      <w:bookmarkStart w:id="5" w:name="future-commitments"/>
+      <w:bookmarkEnd w:id="4"/>
+      <w:r>
+        <w:t>Future Commitments</w:t>
       </w:r>
     </w:p>
     <w:p>
@@ -537,11 +594,11 @@
         <w:pStyle w:val="Compact"/>
         <w:numPr>
           <w:ilvl w:val="0"/>
-          <w:numId w:val="1003"/>
+          <w:numId w:val="4"/>
         </w:numPr>
       </w:pPr>
       <w:r>
-        <w:t xml:space="preserve">A follow-up dialogue on cybersecurity will be hosted by the Dominican Republic in February 2024.</w:t>
+        <w:t>A follow-up dialogue on cybersecurity will be hosted by the Dominican Republic in February 2024.</w:t>
       </w:r>
     </w:p>
     <w:p>
@@ -549,11 +606,11 @@
         <w:pStyle w:val="Compact"/>
         <w:numPr>
           <w:ilvl w:val="0"/>
-          <w:numId w:val="1003"/>
+          <w:numId w:val="4"/>
         </w:numPr>
       </w:pPr>
       <w:r>
-        <w:t xml:space="preserve">Follow-up dialogues on connectivity and digital inclusion, data governance, and e-governance will take place later in 2024.</w:t>
+        <w:t>Follow-up dialogues on connectivity and digital inclusion, data governance, and e-governance will take place later in 2024.</w:t>
       </w:r>
     </w:p>
     <w:p>
@@ -561,11 +618,11 @@
         <w:pStyle w:val="Compact"/>
         <w:numPr>
           <w:ilvl w:val="0"/>
-          <w:numId w:val="1003"/>
+          <w:numId w:val="4"/>
         </w:numPr>
       </w:pPr>
       <w:r>
-        <w:t xml:space="preserve">The next EU-CELAC Summit is scheduled to be held in Colombia in 2025.</w:t>
+        <w:t>The next EU-CELAC Summit is scheduled to be held in Colombia in 2025.</w:t>
       </w:r>
     </w:p>
     <w:p>
@@ -573,52 +630,33 @@
         <w:pStyle w:val="Compact"/>
         <w:numPr>
           <w:ilvl w:val="0"/>
-          <w:numId w:val="1003"/>
+          <w:numId w:val="4"/>
         </w:numPr>
       </w:pPr>
       <w:r>
-        <w:t xml:space="preserve">No specific commitments identified regarding numerical targets, pledged funding amounts, specific percentage increases or reductions, or measurable goals with clear metrics.</w:t>
-      </w:r>
+        <w:t>No specific commitments identified regarding numerical targets, pledged funding amounts, specific percentage increases or reductions, or measurable goals with clear metrics.</w:t>
+      </w:r>
+      <w:bookmarkEnd w:id="0"/>
+      <w:bookmarkEnd w:id="5"/>
     </w:p>
-    <w:bookmarkEnd w:id="24"/>
-    <w:bookmarkEnd w:id="25"/>
     <w:sectPr>
       <w:footnotePr>
         <w:numRestart w:val="eachSect"/>
       </w:footnotePr>
+      <w:pgSz w:w="12240" w:h="15840"/>
+      <w:pgMar w:top="1417" w:right="1701" w:bottom="1417" w:left="1701" w:header="720" w:footer="720" w:gutter="0"/>
+      <w:cols w:space="720"/>
     </w:sectPr>
   </w:body>
 </w:document>
 </file>
 
-<file path=word/comments.xml><?xml version="1.0" encoding="utf-8"?>
-<w:comments xmlns:w="http://schemas.openxmlformats.org/wordprocessingml/2006/main" xmlns:m="http://schemas.openxmlformats.org/officeDocument/2006/math" xmlns:r="http://schemas.openxmlformats.org/officeDocument/2006/relationships" xmlns:o="urn:schemas-microsoft-com:office:office" xmlns:v="urn:schemas-microsoft-com:vml" xmlns:w10="urn:schemas-microsoft-com:office:word" xmlns:a="http://schemas.openxmlformats.org/drawingml/2006/main" xmlns:pic="http://schemas.openxmlformats.org/drawingml/2006/picture" xmlns:wp="http://schemas.openxmlformats.org/drawingml/2006/wordprocessingDrawing"/>
-</file>
-
-<file path=word/footnotes.xml><?xml version="1.0" encoding="utf-8"?>
-<w:footnotes xmlns:w="http://schemas.openxmlformats.org/wordprocessingml/2006/main" xmlns:m="http://schemas.openxmlformats.org/officeDocument/2006/math" xmlns:r="http://schemas.openxmlformats.org/officeDocument/2006/relationships" xmlns:o="urn:schemas-microsoft-com:office:office" xmlns:v="urn:schemas-microsoft-com:vml" xmlns:w10="urn:schemas-microsoft-com:office:word" xmlns:a="http://schemas.openxmlformats.org/drawingml/2006/main" xmlns:pic="http://schemas.openxmlformats.org/drawingml/2006/picture" xmlns:wp="http://schemas.openxmlformats.org/drawingml/2006/wordprocessingDrawing">
-  <w:footnote w:type="continuationSeparator" w:id="0">
-    <w:p>
-      <w:r>
-        <w:continuationSeparator/>
-      </w:r>
-    </w:p>
-  </w:footnote>
-  <w:footnote w:type="separator" w:id="-1">
-    <w:p>
-      <w:r>
-        <w:separator/>
-      </w:r>
-    </w:p>
-  </w:footnote>
-</w:footnotes>
-</file>
-
 <file path=word/numbering.xml><?xml version="1.0" encoding="utf-8"?>
-<w:numbering xmlns:w="http://schemas.openxmlformats.org/wordprocessingml/2006/main">
-  <w:abstractNum w:abstractNumId="990">
+<w:numbering xmlns:wpc="http://schemas.microsoft.com/office/word/2010/wordprocessingCanvas" xmlns:cx="http://schemas.microsoft.com/office/drawing/2014/chartex" xmlns:cx1="http://schemas.microsoft.com/office/drawing/2015/9/8/chartex" xmlns:cx2="http://schemas.microsoft.com/office/drawing/2015/10/21/chartex" xmlns:cx3="http://schemas.microsoft.com/office/drawing/2016/5/9/chartex" xmlns:cx4="http://schemas.microsoft.com/office/drawing/2016/5/10/chartex" xmlns:cx5="http://schemas.microsoft.com/office/drawing/2016/5/11/chartex" xmlns:cx6="http://schemas.microsoft.com/office/drawing/2016/5/12/chartex" xmlns:cx7="http://schemas.microsoft.com/office/drawing/2016/5/13/chartex" xmlns:cx8="http://schemas.microsoft.com/office/drawing/2016/5/14/chartex" xmlns:mc="http://schemas.openxmlformats.org/markup-compatibility/2006" xmlns:aink="http://schemas.microsoft.com/office/drawing/2016/ink" xmlns:am3d="http://schemas.microsoft.com/office/drawing/2017/model3d" xmlns:o="urn:schemas-microsoft-com:office:office" xmlns:oel="http://schemas.microsoft.com/office/2019/extlst" xmlns:r="http://schemas.openxmlformats.org/officeDocument/2006/relationships" xmlns:m="http://schemas.openxmlformats.org/officeDocument/2006/math" xmlns:v="urn:schemas-microsoft-com:vml" xmlns:wp14="http://schemas.microsoft.com/office/word/2010/wordprocessingDrawing" xmlns:wp="http://schemas.openxmlformats.org/drawingml/2006/wordprocessingDrawing" xmlns:w10="urn:schemas-microsoft-com:office:word" xmlns:w="http://schemas.openxmlformats.org/wordprocessingml/2006/main" xmlns:w14="http://schemas.microsoft.com/office/word/2010/wordml" xmlns:w15="http://schemas.microsoft.com/office/word/2012/wordml" xmlns:w16cex="http://schemas.microsoft.com/office/word/2018/wordml/cex" xmlns:w16cid="http://schemas.microsoft.com/office/word/2016/wordml/cid" xmlns:w16="http://schemas.microsoft.com/office/word/2018/wordml" xmlns:w16du="http://schemas.microsoft.com/office/word/2023/wordml/word16du" xmlns:w16sdtdh="http://schemas.microsoft.com/office/word/2020/wordml/sdtdatahash" xmlns:w16sdtfl="http://schemas.microsoft.com/office/word/2024/wordml/sdtformatlock" xmlns:w16se="http://schemas.microsoft.com/office/word/2015/wordml/symex" xmlns:wpg="http://schemas.microsoft.com/office/word/2010/wordprocessingGroup" xmlns:wpi="http://schemas.microsoft.com/office/word/2010/wordprocessingInk" xmlns:wne="http://schemas.microsoft.com/office/word/2006/wordml" xmlns:wps="http://schemas.microsoft.com/office/word/2010/wordprocessingShape" mc:Ignorable="w14 w15 w16se w16cid w16 w16cex w16sdtdh w16sdtfl w16du wp14">
+  <w:abstractNum w:abstractNumId="0" w15:restartNumberingAfterBreak="0">
     <w:nsid w:val="0000A990"/>
     <w:multiLevelType w:val="multilevel"/>
+    <w:tmpl w:val="A2C83DBE"/>
     <w:lvl w:ilvl="0">
       <w:numFmt w:val="bullet"/>
       <w:lvlText w:val=" "/>
@@ -692,9 +730,10 @@
       </w:pPr>
     </w:lvl>
   </w:abstractNum>
-  <w:abstractNum w:abstractNumId="991">
+  <w:abstractNum w:abstractNumId="1" w15:restartNumberingAfterBreak="0">
     <w:nsid w:val="0000A991"/>
     <w:multiLevelType w:val="multilevel"/>
+    <w:tmpl w:val="4E78B4F6"/>
     <w:lvl w:ilvl="0">
       <w:numFmt w:val="bullet"/>
       <w:lvlText w:val=""/>
@@ -795,30 +834,30 @@
       </w:rPr>
     </w:lvl>
   </w:abstractNum>
-  <w:num w:numId="1000">
-    <w:abstractNumId w:val="990"/>
+  <w:num w:numId="1" w16cid:durableId="1541939534">
+    <w:abstractNumId w:val="0"/>
   </w:num>
-  <w:num w:numId="1001">
-    <w:abstractNumId w:val="991"/>
+  <w:num w:numId="2" w16cid:durableId="997341607">
+    <w:abstractNumId w:val="1"/>
   </w:num>
-  <w:num w:numId="1002">
-    <w:abstractNumId w:val="991"/>
+  <w:num w:numId="3" w16cid:durableId="1089499959">
+    <w:abstractNumId w:val="1"/>
   </w:num>
-  <w:num w:numId="1003">
-    <w:abstractNumId w:val="991"/>
+  <w:num w:numId="4" w16cid:durableId="365106337">
+    <w:abstractNumId w:val="1"/>
   </w:num>
 </w:numbering>
 </file>
 
 <file path=word/styles.xml><?xml version="1.0" encoding="utf-8"?>
-<w:styles xmlns:r="http://schemas.openxmlformats.org/officeDocument/2006/relationships" xmlns:w="http://schemas.openxmlformats.org/wordprocessingml/2006/main">
+<w:styles xmlns:mc="http://schemas.openxmlformats.org/markup-compatibility/2006" xmlns:r="http://schemas.openxmlformats.org/officeDocument/2006/relationships" xmlns:w="http://schemas.openxmlformats.org/wordprocessingml/2006/main" xmlns:w14="http://schemas.microsoft.com/office/word/2010/wordml" xmlns:w15="http://schemas.microsoft.com/office/word/2012/wordml" xmlns:w16cex="http://schemas.microsoft.com/office/word/2018/wordml/cex" xmlns:w16cid="http://schemas.microsoft.com/office/word/2016/wordml/cid" xmlns:w16="http://schemas.microsoft.com/office/word/2018/wordml" xmlns:w16du="http://schemas.microsoft.com/office/word/2023/wordml/word16du" xmlns:w16sdtdh="http://schemas.microsoft.com/office/word/2020/wordml/sdtdatahash" xmlns:w16sdtfl="http://schemas.microsoft.com/office/word/2024/wordml/sdtformatlock" xmlns:w16se="http://schemas.microsoft.com/office/word/2015/wordml/symex" mc:Ignorable="w14 w15 w16se w16cid w16 w16cex w16sdtdh w16sdtfl w16du">
   <w:docDefaults>
     <w:rPrDefault>
       <w:rPr>
-        <w:rFonts w:asciiTheme="minorHAnsi" w:cstheme="minorBidi" w:eastAsiaTheme="minorHAnsi" w:hAnsiTheme="minorHAnsi"/>
+        <w:rFonts w:asciiTheme="minorHAnsi" w:eastAsiaTheme="minorHAnsi" w:hAnsiTheme="minorHAnsi" w:cstheme="minorBidi"/>
         <w:sz w:val="24"/>
         <w:szCs w:val="24"/>
-        <w:lang w:bidi="ar-SA" w:eastAsia="en-US" w:val="en-US"/>
+        <w:lang w:val="en-US" w:eastAsia="en-US" w:bidi="ar-SA"/>
       </w:rPr>
     </w:rPrDefault>
     <w:pPrDefault>
@@ -827,193 +866,280 @@
       </w:pPr>
     </w:pPrDefault>
   </w:docDefaults>
-  <w:latentStyles w:count="276" w:defLockedState="0" w:defQFormat="0" w:defSemiHidden="0" w:defUIPriority="0" w:defUnhideWhenUsed="0"/>
-  <w:style w:default="1" w:styleId="Normal" w:type="paragraph">
+  <w:latentStyles w:defLockedState="0" w:defUIPriority="0" w:defSemiHidden="0" w:defUnhideWhenUsed="0" w:defQFormat="0" w:count="376">
+    <w:lsdException w:name="Normal Table" w:semiHidden="1" w:unhideWhenUsed="1"/>
+    <w:lsdException w:name="Table Simple 1" w:semiHidden="1" w:unhideWhenUsed="1"/>
+    <w:lsdException w:name="Table Simple 2" w:semiHidden="1" w:unhideWhenUsed="1"/>
+    <w:lsdException w:name="Table Simple 3" w:semiHidden="1" w:unhideWhenUsed="1"/>
+    <w:lsdException w:name="Table Classic 1" w:semiHidden="1" w:unhideWhenUsed="1"/>
+    <w:lsdException w:name="Table Classic 2" w:semiHidden="1" w:unhideWhenUsed="1"/>
+    <w:lsdException w:name="Table Classic 3" w:semiHidden="1" w:unhideWhenUsed="1"/>
+    <w:lsdException w:name="Table Classic 4" w:semiHidden="1" w:unhideWhenUsed="1"/>
+    <w:lsdException w:name="Table Colorful 1" w:semiHidden="1" w:unhideWhenUsed="1"/>
+    <w:lsdException w:name="Table Colorful 2" w:semiHidden="1" w:unhideWhenUsed="1"/>
+    <w:lsdException w:name="Table Colorful 3" w:semiHidden="1" w:unhideWhenUsed="1"/>
+    <w:lsdException w:name="Table Columns 1" w:semiHidden="1" w:unhideWhenUsed="1"/>
+    <w:lsdException w:name="Table Columns 2" w:semiHidden="1" w:unhideWhenUsed="1"/>
+    <w:lsdException w:name="Table Columns 3" w:semiHidden="1" w:unhideWhenUsed="1"/>
+    <w:lsdException w:name="Table Columns 4" w:semiHidden="1" w:unhideWhenUsed="1"/>
+    <w:lsdException w:name="Table Columns 5" w:semiHidden="1" w:unhideWhenUsed="1"/>
+    <w:lsdException w:name="Table Grid 1" w:semiHidden="1" w:unhideWhenUsed="1"/>
+    <w:lsdException w:name="Table Grid 2" w:semiHidden="1" w:unhideWhenUsed="1"/>
+    <w:lsdException w:name="Table Grid 3" w:semiHidden="1" w:unhideWhenUsed="1"/>
+    <w:lsdException w:name="Table Grid 4" w:semiHidden="1" w:unhideWhenUsed="1"/>
+    <w:lsdException w:name="Table Grid 5" w:semiHidden="1" w:unhideWhenUsed="1"/>
+    <w:lsdException w:name="Table Grid 6" w:semiHidden="1" w:unhideWhenUsed="1"/>
+    <w:lsdException w:name="Table Grid 7" w:semiHidden="1" w:unhideWhenUsed="1"/>
+    <w:lsdException w:name="Table Grid 8" w:semiHidden="1" w:unhideWhenUsed="1"/>
+    <w:lsdException w:name="Table List 1" w:semiHidden="1" w:unhideWhenUsed="1"/>
+    <w:lsdException w:name="Table List 2" w:semiHidden="1" w:unhideWhenUsed="1"/>
+    <w:lsdException w:name="Table List 3" w:semiHidden="1" w:unhideWhenUsed="1"/>
+    <w:lsdException w:name="Table List 4" w:semiHidden="1" w:unhideWhenUsed="1"/>
+    <w:lsdException w:name="Table List 5" w:semiHidden="1" w:unhideWhenUsed="1"/>
+    <w:lsdException w:name="Table List 6" w:semiHidden="1" w:unhideWhenUsed="1"/>
+    <w:lsdException w:name="Table List 7" w:semiHidden="1" w:unhideWhenUsed="1"/>
+    <w:lsdException w:name="Table List 8" w:semiHidden="1" w:unhideWhenUsed="1"/>
+    <w:lsdException w:name="Table 3D effects 1" w:semiHidden="1" w:unhideWhenUsed="1"/>
+    <w:lsdException w:name="Table 3D effects 2" w:semiHidden="1" w:unhideWhenUsed="1"/>
+    <w:lsdException w:name="Table 3D effects 3" w:semiHidden="1" w:unhideWhenUsed="1"/>
+    <w:lsdException w:name="Table Contemporary" w:semiHidden="1" w:unhideWhenUsed="1"/>
+    <w:lsdException w:name="Table Elegant" w:semiHidden="1" w:unhideWhenUsed="1"/>
+    <w:lsdException w:name="Table Professional" w:semiHidden="1" w:unhideWhenUsed="1"/>
+    <w:lsdException w:name="Table Subtle 1" w:semiHidden="1" w:unhideWhenUsed="1"/>
+    <w:lsdException w:name="Table Subtle 2" w:semiHidden="1" w:unhideWhenUsed="1"/>
+    <w:lsdException w:name="Table Web 1" w:semiHidden="1" w:unhideWhenUsed="1"/>
+    <w:lsdException w:name="Table Web 2" w:semiHidden="1" w:unhideWhenUsed="1"/>
+    <w:lsdException w:name="Table Web 3" w:semiHidden="1" w:unhideWhenUsed="1"/>
+    <w:lsdException w:name="Table Theme" w:semiHidden="1" w:unhideWhenUsed="1"/>
+    <w:lsdException w:name="Light Shading"/>
+    <w:lsdException w:name="Light List"/>
+    <w:lsdException w:name="Light Grid"/>
+    <w:lsdException w:name="Medium Shading 1"/>
+    <w:lsdException w:name="Medium Shading 2"/>
+    <w:lsdException w:name="Medium List 1"/>
+    <w:lsdException w:name="Medium List 2"/>
+    <w:lsdException w:name="Medium Grid 1"/>
+    <w:lsdException w:name="Medium Grid 2"/>
+    <w:lsdException w:name="Medium Grid 3"/>
+    <w:lsdException w:name="Dark List"/>
+    <w:lsdException w:name="Colorful Shading"/>
+    <w:lsdException w:name="Colorful List"/>
+    <w:lsdException w:name="Colorful Grid"/>
+    <w:lsdException w:name="Light Shading Accent 1"/>
+    <w:lsdException w:name="Light List Accent 1"/>
+    <w:lsdException w:name="Light Grid Accent 1"/>
+    <w:lsdException w:name="Medium Shading 1 Accent 1"/>
+    <w:lsdException w:name="Medium Shading 2 Accent 1"/>
+    <w:lsdException w:name="Medium List 1 Accent 1"/>
+    <w:lsdException w:name="Medium List 2 Accent 1"/>
+    <w:lsdException w:name="Medium Grid 1 Accent 1"/>
+    <w:lsdException w:name="Medium Grid 2 Accent 1"/>
+    <w:lsdException w:name="Medium Grid 3 Accent 1"/>
+    <w:lsdException w:name="Dark List Accent 1"/>
+    <w:lsdException w:name="Colorful Shading Accent 1"/>
+    <w:lsdException w:name="Colorful List Accent 1"/>
+    <w:lsdException w:name="Colorful Grid Accent 1"/>
+    <w:lsdException w:name="Light Shading Accent 2"/>
+    <w:lsdException w:name="Light List Accent 2"/>
+    <w:lsdException w:name="Light Grid Accent 2"/>
+    <w:lsdException w:name="Medium Shading 1 Accent 2"/>
+    <w:lsdException w:name="Medium Shading 2 Accent 2"/>
+    <w:lsdException w:name="Medium List 1 Accent 2"/>
+    <w:lsdException w:name="Medium List 2 Accent 2"/>
+    <w:lsdException w:name="Medium Grid 1 Accent 2"/>
+    <w:lsdException w:name="Medium Grid 2 Accent 2"/>
+    <w:lsdException w:name="Medium Grid 3 Accent 2"/>
+    <w:lsdException w:name="Dark List Accent 2"/>
+    <w:lsdException w:name="Colorful Shading Accent 2"/>
+    <w:lsdException w:name="Colorful List Accent 2"/>
+    <w:lsdException w:name="Colorful Grid Accent 2"/>
+    <w:lsdException w:name="Light Shading Accent 3"/>
+    <w:lsdException w:name="Light List Accent 3"/>
+    <w:lsdException w:name="Light Grid Accent 3"/>
+    <w:lsdException w:name="Medium Shading 1 Accent 3"/>
+    <w:lsdException w:name="Medium Shading 2 Accent 3"/>
+    <w:lsdException w:name="Medium List 1 Accent 3"/>
+    <w:lsdException w:name="Medium List 2 Accent 3"/>
+    <w:lsdException w:name="Medium Grid 1 Accent 3"/>
+    <w:lsdException w:name="Medium Grid 2 Accent 3"/>
+    <w:lsdException w:name="Medium Grid 3 Accent 3"/>
+    <w:lsdException w:name="Dark List Accent 3"/>
+    <w:lsdException w:name="Colorful Shading Accent 3"/>
+    <w:lsdException w:name="Colorful List Accent 3"/>
+    <w:lsdException w:name="Colorful Grid Accent 3"/>
+    <w:lsdException w:name="Light Shading Accent 4"/>
+    <w:lsdException w:name="Light List Accent 4"/>
+    <w:lsdException w:name="Light Grid Accent 4"/>
+    <w:lsdException w:name="Medium Shading 1 Accent 4"/>
+    <w:lsdException w:name="Medium Shading 2 Accent 4"/>
+    <w:lsdException w:name="Medium List 1 Accent 4"/>
+    <w:lsdException w:name="Medium List 2 Accent 4"/>
+    <w:lsdException w:name="Medium Grid 1 Accent 4"/>
+    <w:lsdException w:name="Medium Grid 2 Accent 4"/>
+    <w:lsdException w:name="Medium Grid 3 Accent 4"/>
+    <w:lsdException w:name="Dark List Accent 4"/>
+    <w:lsdException w:name="Colorful Shading Accent 4"/>
+    <w:lsdException w:name="Colorful List Accent 4"/>
+    <w:lsdException w:name="Colorful Grid Accent 4"/>
+    <w:lsdException w:name="Light Shading Accent 5"/>
+    <w:lsdException w:name="Light List Accent 5"/>
+    <w:lsdException w:name="Light Grid Accent 5"/>
+    <w:lsdException w:name="Medium Shading 1 Accent 5"/>
+    <w:lsdException w:name="Medium Shading 2 Accent 5"/>
+    <w:lsdException w:name="Medium List 1 Accent 5"/>
+    <w:lsdException w:name="Medium List 2 Accent 5"/>
+    <w:lsdException w:name="Medium Grid 1 Accent 5"/>
+    <w:lsdException w:name="Medium Grid 2 Accent 5"/>
+    <w:lsdException w:name="Medium Grid 3 Accent 5"/>
+    <w:lsdException w:name="Dark List Accent 5"/>
+    <w:lsdException w:name="Colorful Shading Accent 5"/>
+    <w:lsdException w:name="Colorful List Accent 5"/>
+    <w:lsdException w:name="Colorful Grid Accent 5"/>
+    <w:lsdException w:name="Light Shading Accent 6"/>
+    <w:lsdException w:name="Light List Accent 6"/>
+    <w:lsdException w:name="Light Grid Accent 6"/>
+    <w:lsdException w:name="Medium Shading 1 Accent 6"/>
+    <w:lsdException w:name="Medium Shading 2 Accent 6"/>
+    <w:lsdException w:name="Medium List 1 Accent 6"/>
+    <w:lsdException w:name="Medium List 2 Accent 6"/>
+    <w:lsdException w:name="Medium Grid 1 Accent 6"/>
+    <w:lsdException w:name="Medium Grid 2 Accent 6"/>
+    <w:lsdException w:name="Medium Grid 3 Accent 6"/>
+    <w:lsdException w:name="Dark List Accent 6"/>
+    <w:lsdException w:name="Colorful Shading Accent 6"/>
+    <w:lsdException w:name="Colorful List Accent 6"/>
+    <w:lsdException w:name="Colorful Grid Accent 6"/>
+    <w:lsdException w:name="Grid Table 4" w:uiPriority="49"/>
+    <w:lsdException w:name="Grid Table 5 Dark" w:uiPriority="50"/>
+    <w:lsdException w:name="Grid Table 6 Colorful" w:uiPriority="51"/>
+    <w:lsdException w:name="Grid Table 7 Colorful" w:uiPriority="52"/>
+    <w:lsdException w:name="Grid Table 1 Light Accent 1" w:uiPriority="46"/>
+    <w:lsdException w:name="Grid Table 2 Accent 1" w:uiPriority="47"/>
+    <w:lsdException w:name="Grid Table 3 Accent 1" w:uiPriority="48"/>
+    <w:lsdException w:name="Grid Table 4 Accent 1" w:uiPriority="49"/>
+    <w:lsdException w:name="Grid Table 5 Dark Accent 1" w:uiPriority="50"/>
+    <w:lsdException w:name="Grid Table 6 Colorful Accent 1" w:uiPriority="51"/>
+    <w:lsdException w:name="Grid Table 7 Colorful Accent 1" w:uiPriority="52"/>
+    <w:lsdException w:name="Grid Table 1 Light Accent 2" w:uiPriority="46"/>
+    <w:lsdException w:name="Grid Table 2 Accent 2" w:uiPriority="47"/>
+    <w:lsdException w:name="Grid Table 3 Accent 2" w:uiPriority="48"/>
+    <w:lsdException w:name="Grid Table 4 Accent 2" w:uiPriority="49"/>
+    <w:lsdException w:name="Grid Table 5 Dark Accent 2" w:uiPriority="50"/>
+    <w:lsdException w:name="Grid Table 6 Colorful Accent 2" w:uiPriority="51"/>
+    <w:lsdException w:name="Grid Table 7 Colorful Accent 2" w:uiPriority="52"/>
+    <w:lsdException w:name="Grid Table 1 Light Accent 3" w:uiPriority="46"/>
+    <w:lsdException w:name="Grid Table 2 Accent 3" w:uiPriority="47"/>
+    <w:lsdException w:name="Grid Table 3 Accent 3" w:uiPriority="48"/>
+    <w:lsdException w:name="Grid Table 4 Accent 3" w:uiPriority="49"/>
+    <w:lsdException w:name="Grid Table 5 Dark Accent 3" w:uiPriority="50"/>
+    <w:lsdException w:name="Grid Table 6 Colorful Accent 3" w:uiPriority="51"/>
+    <w:lsdException w:name="Grid Table 7 Colorful Accent 3" w:uiPriority="52"/>
+    <w:lsdException w:name="Grid Table 1 Light Accent 4" w:uiPriority="46"/>
+    <w:lsdException w:name="Grid Table 2 Accent 4" w:uiPriority="47"/>
+    <w:lsdException w:name="Grid Table 3 Accent 4" w:uiPriority="48"/>
+    <w:lsdException w:name="Grid Table 4 Accent 4" w:uiPriority="49"/>
+    <w:lsdException w:name="Grid Table 5 Dark Accent 4" w:uiPriority="50"/>
+    <w:lsdException w:name="Grid Table 6 Colorful Accent 4" w:uiPriority="51"/>
+    <w:lsdException w:name="Grid Table 7 Colorful Accent 4" w:uiPriority="52"/>
+    <w:lsdException w:name="Grid Table 1 Light Accent 5" w:uiPriority="46"/>
+    <w:lsdException w:name="Grid Table 2 Accent 5" w:uiPriority="47"/>
+    <w:lsdException w:name="Grid Table 3 Accent 5" w:uiPriority="48"/>
+    <w:lsdException w:name="Grid Table 4 Accent 5" w:uiPriority="49"/>
+    <w:lsdException w:name="Grid Table 5 Dark Accent 5" w:uiPriority="50"/>
+    <w:lsdException w:name="Grid Table 6 Colorful Accent 5" w:uiPriority="51"/>
+    <w:lsdException w:name="Grid Table 7 Colorful Accent 5" w:uiPriority="52"/>
+    <w:lsdException w:name="Grid Table 1 Light Accent 6" w:uiPriority="46"/>
+    <w:lsdException w:name="Grid Table 2 Accent 6" w:uiPriority="47"/>
+    <w:lsdException w:name="Grid Table 3 Accent 6" w:uiPriority="48"/>
+    <w:lsdException w:name="Grid Table 4 Accent 6" w:uiPriority="49"/>
+    <w:lsdException w:name="Grid Table 5 Dark Accent 6" w:uiPriority="50"/>
+    <w:lsdException w:name="Grid Table 6 Colorful Accent 6" w:uiPriority="51"/>
+    <w:lsdException w:name="Grid Table 7 Colorful Accent 6" w:uiPriority="52"/>
+    <w:lsdException w:name="List Table 1 Light" w:uiPriority="46"/>
+    <w:lsdException w:name="List Table 2" w:uiPriority="47"/>
+    <w:lsdException w:name="List Table 3" w:uiPriority="48"/>
+    <w:lsdException w:name="List Table 4" w:uiPriority="49"/>
+    <w:lsdException w:name="List Table 5 Dark" w:uiPriority="50"/>
+    <w:lsdException w:name="List Table 6 Colorful" w:uiPriority="51"/>
+    <w:lsdException w:name="List Table 7 Colorful" w:uiPriority="52"/>
+    <w:lsdException w:name="List Table 1 Light Accent 1" w:uiPriority="46"/>
+    <w:lsdException w:name="List Table 2 Accent 1" w:uiPriority="47"/>
+    <w:lsdException w:name="List Table 3 Accent 1" w:uiPriority="48"/>
+    <w:lsdException w:name="List Table 4 Accent 1" w:uiPriority="49"/>
+    <w:lsdException w:name="List Table 5 Dark Accent 1" w:uiPriority="50"/>
+    <w:lsdException w:name="List Table 6 Colorful Accent 1" w:uiPriority="51"/>
+    <w:lsdException w:name="List Table 7 Colorful Accent 1" w:uiPriority="52"/>
+    <w:lsdException w:name="List Table 1 Light Accent 2" w:uiPriority="46"/>
+    <w:lsdException w:name="List Table 2 Accent 2" w:uiPriority="47"/>
+    <w:lsdException w:name="List Table 3 Accent 2" w:uiPriority="48"/>
+    <w:lsdException w:name="List Table 4 Accent 2" w:uiPriority="49"/>
+    <w:lsdException w:name="List Table 5 Dark Accent 2" w:uiPriority="50"/>
+    <w:lsdException w:name="List Table 6 Colorful Accent 2" w:uiPriority="51"/>
+    <w:lsdException w:name="List Table 7 Colorful Accent 2" w:uiPriority="52"/>
+    <w:lsdException w:name="List Table 1 Light Accent 3" w:uiPriority="46"/>
+    <w:lsdException w:name="List Table 2 Accent 3" w:uiPriority="47"/>
+    <w:lsdException w:name="List Table 3 Accent 3" w:uiPriority="48"/>
+    <w:lsdException w:name="List Table 4 Accent 3" w:uiPriority="49"/>
+    <w:lsdException w:name="List Table 5 Dark Accent 3" w:uiPriority="50"/>
+    <w:lsdException w:name="List Table 6 Colorful Accent 3" w:uiPriority="51"/>
+    <w:lsdException w:name="List Table 7 Colorful Accent 3" w:uiPriority="52"/>
+    <w:lsdException w:name="List Table 1 Light Accent 4" w:uiPriority="46"/>
+    <w:lsdException w:name="List Table 2 Accent 4" w:uiPriority="47"/>
+    <w:lsdException w:name="List Table 3 Accent 4" w:uiPriority="48"/>
+    <w:lsdException w:name="List Table 4 Accent 4" w:uiPriority="49"/>
+    <w:lsdException w:name="List Table 5 Dark Accent 4" w:uiPriority="50"/>
+    <w:lsdException w:name="List Table 6 Colorful Accent 4" w:uiPriority="51"/>
+    <w:lsdException w:name="List Table 7 Colorful Accent 4" w:uiPriority="52"/>
+    <w:lsdException w:name="List Table 1 Light Accent 5" w:uiPriority="46"/>
+    <w:lsdException w:name="List Table 2 Accent 5" w:uiPriority="47"/>
+    <w:lsdException w:name="List Table 3 Accent 5" w:uiPriority="48"/>
+    <w:lsdException w:name="List Table 4 Accent 5" w:uiPriority="49"/>
+    <w:lsdException w:name="List Table 5 Dark Accent 5" w:uiPriority="50"/>
+    <w:lsdException w:name="List Table 6 Colorful Accent 5" w:uiPriority="51"/>
+    <w:lsdException w:name="List Table 7 Colorful Accent 5" w:uiPriority="52"/>
+    <w:lsdException w:name="List Table 1 Light Accent 6" w:uiPriority="46"/>
+    <w:lsdException w:name="List Table 2 Accent 6" w:uiPriority="47"/>
+    <w:lsdException w:name="List Table 3 Accent 6" w:uiPriority="48"/>
+    <w:lsdException w:name="List Table 4 Accent 6" w:uiPriority="49"/>
+    <w:lsdException w:name="List Table 5 Dark Accent 6" w:uiPriority="50"/>
+    <w:lsdException w:name="List Table 6 Colorful Accent 6" w:uiPriority="51"/>
+    <w:lsdException w:name="List Table 7 Colorful Accent 6" w:uiPriority="52"/>
+    <w:lsdException w:name="Mention" w:semiHidden="1" w:uiPriority="99" w:unhideWhenUsed="1"/>
+    <w:lsdException w:name="Smart Hyperlink" w:semiHidden="1" w:uiPriority="99" w:unhideWhenUsed="1"/>
+    <w:lsdException w:name="Hashtag" w:semiHidden="1" w:uiPriority="99" w:unhideWhenUsed="1"/>
+    <w:lsdException w:name="Unresolved Mention" w:semiHidden="1" w:uiPriority="99" w:unhideWhenUsed="1"/>
+    <w:lsdException w:name="Smart Link" w:semiHidden="1" w:uiPriority="99" w:unhideWhenUsed="1"/>
+  </w:latentStyles>
+  <w:style w:type="paragraph" w:default="1" w:styleId="Normal">
     <w:name w:val="Normal"/>
     <w:qFormat/>
   </w:style>
-  <w:style w:styleId="BodyText" w:type="paragraph">
-    <w:name w:val="Body Text"/>
+  <w:style w:type="paragraph" w:styleId="Ttulo1">
+    <w:name w:val="heading 1"/>
     <w:basedOn w:val="Normal"/>
-    <w:link w:val="BodyTextChar"/>
-    <w:qFormat/>
-    <w:pPr>
-      <w:spacing w:after="180" w:before="180"/>
-    </w:pPr>
-  </w:style>
-  <w:style w:customStyle="1" w:styleId="FirstParagraph" w:type="paragraph">
-    <w:name w:val="First Paragraph"/>
-    <w:basedOn w:val="BodyText"/>
-    <w:next w:val="BodyText"/>
-    <w:qFormat/>
-  </w:style>
-  <w:style w:customStyle="1" w:styleId="Compact" w:type="paragraph">
-    <w:name w:val="Compact"/>
-    <w:basedOn w:val="BodyText"/>
-    <w:qFormat/>
-    <w:pPr>
-      <w:spacing w:after="36" w:before="36"/>
-    </w:pPr>
-  </w:style>
-  <w:style w:styleId="Title" w:type="paragraph">
-    <w:name w:val="Title"/>
-    <w:basedOn w:val="Normal"/>
-    <w:next w:val="BodyText"/>
-    <w:link w:val="TitleChar"/>
-    <w:uiPriority w:val="10"/>
+    <w:next w:val="Textoindependiente"/>
+    <w:link w:val="Ttulo1Car"/>
+    <w:uiPriority w:val="9"/>
     <w:qFormat/>
     <w:rsid w:val="00A10FD9"/>
-    <w:pPr>
-      <w:spacing w:after="80" w:line="240" w:lineRule="auto"/>
-      <w:contextualSpacing/>
-      <w:jc w:val="center"/>
-    </w:pPr>
-    <w:rPr>
-      <w:rFonts w:asciiTheme="majorHAnsi" w:cstheme="majorBidi" w:eastAsiaTheme="majorEastAsia" w:hAnsiTheme="majorHAnsi"/>
-      <w:sz w:val="56"/>
-      <w:szCs w:val="56"/>
-    </w:rPr>
-  </w:style>
-  <w:style w:customStyle="1" w:styleId="TitleChar" w:type="character">
-    <w:name w:val="Title Char"/>
-    <w:basedOn w:val="DefaultParagraphFont"/>
-    <w:link w:val="Title"/>
-    <w:uiPriority w:val="10"/>
-    <w:rsid w:val="00A10FD9"/>
-    <w:rPr>
-      <w:rFonts w:asciiTheme="majorHAnsi" w:cstheme="majorBidi" w:eastAsiaTheme="majorEastAsia" w:hAnsiTheme="majorHAnsi"/>
-      <w:sz w:val="56"/>
-      <w:szCs w:val="56"/>
-    </w:rPr>
-  </w:style>
-  <w:style w:styleId="Subtitle" w:type="paragraph">
-    <w:name w:val="Subtitle"/>
-    <w:basedOn w:val="Title"/>
-    <w:next w:val="BodyText"/>
-    <w:link w:val="SubtitleChar"/>
-    <w:uiPriority w:val="11"/>
-    <w:qFormat/>
-    <w:rsid w:val="00A10FD9"/>
-    <w:pPr>
-      <w:numPr>
-        <w:ilvl w:val="1"/>
-      </w:numPr>
-    </w:pPr>
-    <w:rPr>
-      <w:rFonts w:cstheme="majorBidi" w:eastAsiaTheme="majorEastAsia"/>
-      <w:spacing w:val="15"/>
-      <w:sz w:val="28"/>
-      <w:szCs w:val="28"/>
-    </w:rPr>
-  </w:style>
-  <w:style w:customStyle="1" w:styleId="SubtitleChar" w:type="character">
-    <w:name w:val="Subtitle Char"/>
-    <w:basedOn w:val="DefaultParagraphFont"/>
-    <w:link w:val="Subtitle"/>
-    <w:uiPriority w:val="11"/>
-    <w:rsid w:val="00A10FD9"/>
-    <w:rPr>
-      <w:rFonts w:cstheme="majorBidi" w:eastAsiaTheme="majorEastAsia"/>
-      <w:color w:themeColor="text1" w:themeTint="A6" w:val="595959"/>
-      <w:spacing w:val="15"/>
-      <w:sz w:val="28"/>
-      <w:szCs w:val="28"/>
-    </w:rPr>
-  </w:style>
-  <w:style w:customStyle="1" w:styleId="Author" w:type="paragraph">
-    <w:name w:val="Author"/>
-    <w:basedOn w:val="Title"/>
-    <w:next w:val="BodyText"/>
-    <w:qFormat/>
     <w:pPr>
       <w:keepNext/>
       <w:keepLines/>
-    </w:pPr>
-    <w:rPr>
-      <w:sz w:val="24"/>
-      <w:szCs w:val="24"/>
-    </w:rPr>
-  </w:style>
-  <w:style w:styleId="Date" w:type="paragraph">
-    <w:name w:val="Date"/>
-    <w:basedOn w:val="Title"/>
-    <w:next w:val="BodyText"/>
-    <w:qFormat/>
-    <w:pPr>
-      <w:keepNext/>
-      <w:keepLines/>
-    </w:pPr>
-    <w:rPr>
-      <w:sz w:val="24"/>
-      <w:szCs w:val="24"/>
-    </w:rPr>
-  </w:style>
-  <w:style w:customStyle="1" w:styleId="AbstractTitle" w:type="paragraph">
-    <w:name w:val="Abstract Title"/>
-    <w:basedOn w:val="Normal"/>
-    <w:next w:val="Abstract"/>
-    <w:qFormat/>
-    <w:pPr>
-      <w:keepNext/>
-      <w:keepLines/>
-      <w:spacing w:after="0" w:before="300"/>
-      <w:jc w:val="center"/>
-    </w:pPr>
-    <w:rPr>
-      <w:b/>
-      <w:sz w:val="20"/>
-      <w:szCs w:val="20"/>
-    </w:rPr>
-  </w:style>
-  <w:style w:customStyle="1" w:styleId="Abstract" w:type="paragraph">
-    <w:name w:val="Abstract"/>
-    <w:basedOn w:val="Normal"/>
-    <w:next w:val="BodyText"/>
-    <w:qFormat/>
-    <w:pPr>
-      <w:keepNext/>
-      <w:keepLines/>
-      <w:spacing w:after="300" w:before="100"/>
-    </w:pPr>
-    <w:rPr>
-      <w:sz w:val="20"/>
-      <w:szCs w:val="20"/>
-    </w:rPr>
-  </w:style>
-  <w:style w:styleId="Bibliography" w:type="paragraph">
-    <w:name w:val="Bibliography"/>
-    <w:basedOn w:val="Normal"/>
-    <w:next w:val="Bibliography"/>
-    <w:qFormat/>
-    <w:pPr/>
-    <w:rPr/>
-  </w:style>
-  <w:style w:styleId="Heading1" w:type="paragraph">
-    <w:name w:val="heading 1"/>
-    <w:basedOn w:val="Normal"/>
-    <w:next w:val="BodyText"/>
-    <w:link w:val="Heading1Char"/>
-    <w:uiPriority w:val="9"/>
-    <w:qFormat/>
-    <w:rsid w:val="00A10FD9"/>
-    <w:pPr>
-      <w:keepNext/>
-      <w:keepLines/>
-      <w:spacing w:after="80" w:before="360"/>
+      <w:spacing w:before="360" w:after="80"/>
       <w:outlineLvl w:val="0"/>
     </w:pPr>
     <w:rPr>
-      <w:rFonts w:asciiTheme="majorHAnsi" w:cstheme="majorBidi" w:eastAsiaTheme="majorEastAsia" w:hAnsiTheme="majorHAnsi"/>
-      <w:color w:themeColor="accent1" w:themeShade="BF" w:val="0F4761"/>
+      <w:rFonts w:asciiTheme="majorHAnsi" w:eastAsiaTheme="majorEastAsia" w:hAnsiTheme="majorHAnsi" w:cstheme="majorBidi"/>
+      <w:color w:val="0F4761" w:themeColor="accent1" w:themeShade="BF"/>
       <w:sz w:val="40"/>
       <w:szCs w:val="40"/>
     </w:rPr>
   </w:style>
-  <w:style w:styleId="Heading2" w:type="paragraph">
+  <w:style w:type="paragraph" w:styleId="Ttulo2">
     <w:name w:val="heading 2"/>
     <w:basedOn w:val="Normal"/>
-    <w:next w:val="BodyText"/>
-    <w:link w:val="Heading2Char"/>
+    <w:next w:val="Textoindependiente"/>
+    <w:link w:val="Ttulo2Car"/>
     <w:uiPriority w:val="9"/>
     <w:semiHidden/>
     <w:unhideWhenUsed/>
@@ -1022,21 +1148,21 @@
     <w:pPr>
       <w:keepNext/>
       <w:keepLines/>
-      <w:spacing w:after="80" w:before="160"/>
+      <w:spacing w:before="160" w:after="80"/>
       <w:outlineLvl w:val="1"/>
     </w:pPr>
     <w:rPr>
-      <w:rFonts w:asciiTheme="majorHAnsi" w:cstheme="majorBidi" w:eastAsiaTheme="majorEastAsia" w:hAnsiTheme="majorHAnsi"/>
-      <w:color w:themeColor="accent1" w:themeShade="BF" w:val="0F4761"/>
+      <w:rFonts w:asciiTheme="majorHAnsi" w:eastAsiaTheme="majorEastAsia" w:hAnsiTheme="majorHAnsi" w:cstheme="majorBidi"/>
+      <w:color w:val="0F4761" w:themeColor="accent1" w:themeShade="BF"/>
       <w:sz w:val="32"/>
       <w:szCs w:val="32"/>
     </w:rPr>
   </w:style>
-  <w:style w:styleId="Heading3" w:type="paragraph">
+  <w:style w:type="paragraph" w:styleId="Ttulo3">
     <w:name w:val="heading 3"/>
     <w:basedOn w:val="Normal"/>
-    <w:next w:val="BodyText"/>
-    <w:link w:val="Heading3Char"/>
+    <w:next w:val="Textoindependiente"/>
+    <w:link w:val="Ttulo3Car"/>
     <w:uiPriority w:val="9"/>
     <w:semiHidden/>
     <w:unhideWhenUsed/>
@@ -1045,21 +1171,21 @@
     <w:pPr>
       <w:keepNext/>
       <w:keepLines/>
-      <w:spacing w:after="80" w:before="160"/>
+      <w:spacing w:before="160" w:after="80"/>
       <w:outlineLvl w:val="2"/>
     </w:pPr>
     <w:rPr>
-      <w:rFonts w:cstheme="majorBidi" w:eastAsiaTheme="majorEastAsia"/>
-      <w:color w:themeColor="accent1" w:themeShade="BF" w:val="0F4761"/>
+      <w:rFonts w:eastAsiaTheme="majorEastAsia" w:cstheme="majorBidi"/>
+      <w:color w:val="0F4761" w:themeColor="accent1" w:themeShade="BF"/>
       <w:sz w:val="28"/>
       <w:szCs w:val="28"/>
     </w:rPr>
   </w:style>
-  <w:style w:styleId="Heading4" w:type="paragraph">
+  <w:style w:type="paragraph" w:styleId="Ttulo4">
     <w:name w:val="heading 4"/>
     <w:basedOn w:val="Normal"/>
-    <w:next w:val="BodyText"/>
-    <w:link w:val="Heading4Char"/>
+    <w:next w:val="Textoindependiente"/>
+    <w:link w:val="Ttulo4Car"/>
     <w:uiPriority w:val="9"/>
     <w:semiHidden/>
     <w:unhideWhenUsed/>
@@ -1068,21 +1194,21 @@
     <w:pPr>
       <w:keepNext/>
       <w:keepLines/>
-      <w:spacing w:after="40" w:before="80"/>
+      <w:spacing w:before="80" w:after="40"/>
       <w:outlineLvl w:val="3"/>
     </w:pPr>
     <w:rPr>
-      <w:rFonts w:cstheme="majorBidi" w:eastAsiaTheme="majorEastAsia"/>
+      <w:rFonts w:eastAsiaTheme="majorEastAsia" w:cstheme="majorBidi"/>
       <w:i/>
       <w:iCs/>
-      <w:color w:themeColor="accent1" w:themeShade="BF" w:val="0F4761"/>
-    </w:rPr>
-  </w:style>
-  <w:style w:styleId="Heading5" w:type="paragraph">
+      <w:color w:val="0F4761" w:themeColor="accent1" w:themeShade="BF"/>
+    </w:rPr>
+  </w:style>
+  <w:style w:type="paragraph" w:styleId="Ttulo5">
     <w:name w:val="heading 5"/>
     <w:basedOn w:val="Normal"/>
-    <w:next w:val="BodyText"/>
-    <w:link w:val="Heading5Char"/>
+    <w:next w:val="Textoindependiente"/>
+    <w:link w:val="Ttulo5Car"/>
     <w:uiPriority w:val="9"/>
     <w:semiHidden/>
     <w:unhideWhenUsed/>
@@ -1091,19 +1217,19 @@
     <w:pPr>
       <w:keepNext/>
       <w:keepLines/>
-      <w:spacing w:after="40" w:before="80"/>
+      <w:spacing w:before="80" w:after="40"/>
       <w:outlineLvl w:val="4"/>
     </w:pPr>
     <w:rPr>
-      <w:rFonts w:cstheme="majorBidi" w:eastAsiaTheme="majorEastAsia"/>
-      <w:color w:themeColor="accent1" w:themeShade="BF" w:val="0F4761"/>
-    </w:rPr>
-  </w:style>
-  <w:style w:styleId="Heading6" w:type="paragraph">
+      <w:rFonts w:eastAsiaTheme="majorEastAsia" w:cstheme="majorBidi"/>
+      <w:color w:val="0F4761" w:themeColor="accent1" w:themeShade="BF"/>
+    </w:rPr>
+  </w:style>
+  <w:style w:type="paragraph" w:styleId="Ttulo6">
     <w:name w:val="heading 6"/>
     <w:basedOn w:val="Normal"/>
-    <w:next w:val="BodyText"/>
-    <w:link w:val="Heading6Char"/>
+    <w:next w:val="Textoindependiente"/>
+    <w:link w:val="Ttulo6Car"/>
     <w:uiPriority w:val="9"/>
     <w:semiHidden/>
     <w:unhideWhenUsed/>
@@ -1112,21 +1238,21 @@
     <w:pPr>
       <w:keepNext/>
       <w:keepLines/>
-      <w:spacing w:after="0" w:before="40"/>
+      <w:spacing w:before="40" w:after="0"/>
       <w:outlineLvl w:val="5"/>
     </w:pPr>
     <w:rPr>
-      <w:rFonts w:cstheme="majorBidi" w:eastAsiaTheme="majorEastAsia"/>
+      <w:rFonts w:eastAsiaTheme="majorEastAsia" w:cstheme="majorBidi"/>
       <w:i/>
       <w:iCs/>
-      <w:color w:themeColor="text1" w:themeTint="A6" w:val="595959"/>
-    </w:rPr>
-  </w:style>
-  <w:style w:styleId="Heading7" w:type="paragraph">
+      <w:color w:val="595959" w:themeColor="text1" w:themeTint="A6"/>
+    </w:rPr>
+  </w:style>
+  <w:style w:type="paragraph" w:styleId="Ttulo7">
     <w:name w:val="heading 7"/>
     <w:basedOn w:val="Normal"/>
-    <w:next w:val="BodyText"/>
-    <w:link w:val="Heading7Char"/>
+    <w:next w:val="Textoindependiente"/>
+    <w:link w:val="Ttulo7Car"/>
     <w:uiPriority w:val="9"/>
     <w:semiHidden/>
     <w:unhideWhenUsed/>
@@ -1135,19 +1261,19 @@
     <w:pPr>
       <w:keepNext/>
       <w:keepLines/>
-      <w:spacing w:after="0" w:before="40"/>
+      <w:spacing w:before="40" w:after="0"/>
       <w:outlineLvl w:val="6"/>
     </w:pPr>
     <w:rPr>
-      <w:rFonts w:cstheme="majorBidi" w:eastAsiaTheme="majorEastAsia"/>
-      <w:color w:themeColor="text1" w:themeTint="A6" w:val="595959"/>
-    </w:rPr>
-  </w:style>
-  <w:style w:styleId="Heading8" w:type="paragraph">
+      <w:rFonts w:eastAsiaTheme="majorEastAsia" w:cstheme="majorBidi"/>
+      <w:color w:val="595959" w:themeColor="text1" w:themeTint="A6"/>
+    </w:rPr>
+  </w:style>
+  <w:style w:type="paragraph" w:styleId="Ttulo8">
     <w:name w:val="heading 8"/>
     <w:basedOn w:val="Normal"/>
-    <w:next w:val="BodyText"/>
-    <w:link w:val="Heading8Char"/>
+    <w:next w:val="Textoindependiente"/>
+    <w:link w:val="Ttulo8Car"/>
     <w:uiPriority w:val="9"/>
     <w:semiHidden/>
     <w:unhideWhenUsed/>
@@ -1160,17 +1286,17 @@
       <w:outlineLvl w:val="7"/>
     </w:pPr>
     <w:rPr>
-      <w:rFonts w:cstheme="majorBidi" w:eastAsiaTheme="majorEastAsia"/>
+      <w:rFonts w:eastAsiaTheme="majorEastAsia" w:cstheme="majorBidi"/>
       <w:i/>
       <w:iCs/>
-      <w:color w:themeColor="text1" w:themeTint="D8" w:val="272727"/>
-    </w:rPr>
-  </w:style>
-  <w:style w:styleId="Heading9" w:type="paragraph">
+      <w:color w:val="272727" w:themeColor="text1" w:themeTint="D8"/>
+    </w:rPr>
+  </w:style>
+  <w:style w:type="paragraph" w:styleId="Ttulo9">
     <w:name w:val="heading 9"/>
     <w:basedOn w:val="Normal"/>
-    <w:next w:val="BodyText"/>
-    <w:link w:val="Heading9Char"/>
+    <w:next w:val="Textoindependiente"/>
+    <w:link w:val="Ttulo9Car"/>
     <w:uiPriority w:val="9"/>
     <w:semiHidden/>
     <w:unhideWhenUsed/>
@@ -1183,198 +1309,368 @@
       <w:outlineLvl w:val="8"/>
     </w:pPr>
     <w:rPr>
-      <w:rFonts w:cstheme="majorBidi" w:eastAsiaTheme="majorEastAsia"/>
-      <w:color w:themeColor="text1" w:themeTint="D8" w:val="272727"/>
-    </w:rPr>
-  </w:style>
-  <w:style w:customStyle="1" w:styleId="Heading1Char" w:type="character">
-    <w:name w:val="Heading 1 Char"/>
-    <w:basedOn w:val="DefaultParagraphFont"/>
-    <w:link w:val="Heading1"/>
+      <w:rFonts w:eastAsiaTheme="majorEastAsia" w:cstheme="majorBidi"/>
+      <w:color w:val="272727" w:themeColor="text1" w:themeTint="D8"/>
+    </w:rPr>
+  </w:style>
+  <w:style w:type="character" w:default="1" w:styleId="Fuentedeprrafopredeter">
+    <w:name w:val="Default Paragraph Font"/>
+    <w:uiPriority w:val="1"/>
+    <w:semiHidden/>
+    <w:unhideWhenUsed/>
+  </w:style>
+  <w:style w:type="table" w:default="1" w:styleId="Tablanormal">
+    <w:name w:val="Normal Table"/>
+    <w:uiPriority w:val="99"/>
+    <w:semiHidden/>
+    <w:unhideWhenUsed/>
+    <w:tblPr>
+      <w:tblInd w:w="0" w:type="dxa"/>
+      <w:tblCellMar>
+        <w:top w:w="0" w:type="dxa"/>
+        <w:left w:w="108" w:type="dxa"/>
+        <w:bottom w:w="0" w:type="dxa"/>
+        <w:right w:w="108" w:type="dxa"/>
+      </w:tblCellMar>
+    </w:tblPr>
+  </w:style>
+  <w:style w:type="numbering" w:default="1" w:styleId="Sinlista">
+    <w:name w:val="No List"/>
+    <w:uiPriority w:val="99"/>
+    <w:semiHidden/>
+    <w:unhideWhenUsed/>
+  </w:style>
+  <w:style w:type="paragraph" w:styleId="Textoindependiente">
+    <w:name w:val="Body Text"/>
+    <w:basedOn w:val="Normal"/>
+    <w:qFormat/>
+    <w:pPr>
+      <w:spacing w:before="180" w:after="180"/>
+    </w:pPr>
+  </w:style>
+  <w:style w:type="paragraph" w:customStyle="1" w:styleId="FirstParagraph">
+    <w:name w:val="First Paragraph"/>
+    <w:basedOn w:val="Textoindependiente"/>
+    <w:next w:val="Textoindependiente"/>
+    <w:qFormat/>
+  </w:style>
+  <w:style w:type="paragraph" w:customStyle="1" w:styleId="Compact">
+    <w:name w:val="Compact"/>
+    <w:basedOn w:val="Textoindependiente"/>
+    <w:qFormat/>
+    <w:pPr>
+      <w:spacing w:before="36" w:after="36"/>
+    </w:pPr>
+  </w:style>
+  <w:style w:type="paragraph" w:styleId="Ttulo">
+    <w:name w:val="Title"/>
+    <w:basedOn w:val="Normal"/>
+    <w:next w:val="Textoindependiente"/>
+    <w:link w:val="TtuloCar"/>
+    <w:uiPriority w:val="10"/>
+    <w:qFormat/>
+    <w:rsid w:val="00A10FD9"/>
+    <w:pPr>
+      <w:spacing w:after="80"/>
+      <w:contextualSpacing/>
+      <w:jc w:val="center"/>
+    </w:pPr>
+    <w:rPr>
+      <w:rFonts w:asciiTheme="majorHAnsi" w:eastAsiaTheme="majorEastAsia" w:hAnsiTheme="majorHAnsi" w:cstheme="majorBidi"/>
+      <w:sz w:val="56"/>
+      <w:szCs w:val="56"/>
+    </w:rPr>
+  </w:style>
+  <w:style w:type="character" w:customStyle="1" w:styleId="TtuloCar">
+    <w:name w:val="Título Car"/>
+    <w:basedOn w:val="Fuentedeprrafopredeter"/>
+    <w:link w:val="Ttulo"/>
+    <w:uiPriority w:val="10"/>
+    <w:rsid w:val="00A10FD9"/>
+    <w:rPr>
+      <w:rFonts w:asciiTheme="majorHAnsi" w:eastAsiaTheme="majorEastAsia" w:hAnsiTheme="majorHAnsi" w:cstheme="majorBidi"/>
+      <w:sz w:val="56"/>
+      <w:szCs w:val="56"/>
+    </w:rPr>
+  </w:style>
+  <w:style w:type="paragraph" w:styleId="Subttulo">
+    <w:name w:val="Subtitle"/>
+    <w:basedOn w:val="Ttulo"/>
+    <w:next w:val="Textoindependiente"/>
+    <w:link w:val="SubttuloCar"/>
+    <w:uiPriority w:val="11"/>
+    <w:qFormat/>
+    <w:rsid w:val="00A10FD9"/>
+    <w:pPr>
+      <w:numPr>
+        <w:ilvl w:val="1"/>
+      </w:numPr>
+    </w:pPr>
+    <w:rPr>
+      <w:spacing w:val="15"/>
+      <w:sz w:val="28"/>
+      <w:szCs w:val="28"/>
+    </w:rPr>
+  </w:style>
+  <w:style w:type="character" w:customStyle="1" w:styleId="SubttuloCar">
+    <w:name w:val="Subtítulo Car"/>
+    <w:basedOn w:val="Fuentedeprrafopredeter"/>
+    <w:link w:val="Subttulo"/>
+    <w:uiPriority w:val="11"/>
+    <w:rsid w:val="00A10FD9"/>
+    <w:rPr>
+      <w:rFonts w:eastAsiaTheme="majorEastAsia" w:cstheme="majorBidi"/>
+      <w:color w:val="595959" w:themeColor="text1" w:themeTint="A6"/>
+      <w:spacing w:val="15"/>
+      <w:sz w:val="28"/>
+      <w:szCs w:val="28"/>
+    </w:rPr>
+  </w:style>
+  <w:style w:type="paragraph" w:customStyle="1" w:styleId="Author">
+    <w:name w:val="Author"/>
+    <w:basedOn w:val="Ttulo"/>
+    <w:next w:val="Textoindependiente"/>
+    <w:qFormat/>
+    <w:pPr>
+      <w:keepNext/>
+      <w:keepLines/>
+    </w:pPr>
+    <w:rPr>
+      <w:sz w:val="24"/>
+      <w:szCs w:val="24"/>
+    </w:rPr>
+  </w:style>
+  <w:style w:type="paragraph" w:styleId="Fecha">
+    <w:name w:val="Date"/>
+    <w:basedOn w:val="Ttulo"/>
+    <w:next w:val="Textoindependiente"/>
+    <w:qFormat/>
+    <w:pPr>
+      <w:keepNext/>
+      <w:keepLines/>
+    </w:pPr>
+    <w:rPr>
+      <w:sz w:val="24"/>
+      <w:szCs w:val="24"/>
+    </w:rPr>
+  </w:style>
+  <w:style w:type="paragraph" w:customStyle="1" w:styleId="AbstractTitle">
+    <w:name w:val="Abstract Title"/>
+    <w:basedOn w:val="Normal"/>
+    <w:next w:val="Abstract"/>
+    <w:qFormat/>
+    <w:pPr>
+      <w:keepNext/>
+      <w:keepLines/>
+      <w:spacing w:before="300" w:after="0"/>
+      <w:jc w:val="center"/>
+    </w:pPr>
+    <w:rPr>
+      <w:b/>
+      <w:sz w:val="20"/>
+      <w:szCs w:val="20"/>
+    </w:rPr>
+  </w:style>
+  <w:style w:type="paragraph" w:customStyle="1" w:styleId="Abstract">
+    <w:name w:val="Abstract"/>
+    <w:basedOn w:val="Normal"/>
+    <w:next w:val="Textoindependiente"/>
+    <w:qFormat/>
+    <w:pPr>
+      <w:keepNext/>
+      <w:keepLines/>
+      <w:spacing w:before="100" w:after="300"/>
+    </w:pPr>
+    <w:rPr>
+      <w:sz w:val="20"/>
+      <w:szCs w:val="20"/>
+    </w:rPr>
+  </w:style>
+  <w:style w:type="paragraph" w:styleId="Bibliografa">
+    <w:name w:val="Bibliography"/>
+    <w:basedOn w:val="Normal"/>
+    <w:qFormat/>
+  </w:style>
+  <w:style w:type="character" w:customStyle="1" w:styleId="Ttulo1Car">
+    <w:name w:val="Título 1 Car"/>
+    <w:basedOn w:val="Fuentedeprrafopredeter"/>
+    <w:link w:val="Ttulo1"/>
     <w:uiPriority w:val="9"/>
     <w:rsid w:val="00A10FD9"/>
     <w:rPr>
-      <w:rFonts w:asciiTheme="majorHAnsi" w:cstheme="majorBidi" w:eastAsiaTheme="majorEastAsia" w:hAnsiTheme="majorHAnsi"/>
-      <w:color w:themeColor="accent1" w:themeShade="BF" w:val="0F4761"/>
+      <w:rFonts w:asciiTheme="majorHAnsi" w:eastAsiaTheme="majorEastAsia" w:hAnsiTheme="majorHAnsi" w:cstheme="majorBidi"/>
+      <w:color w:val="0F4761" w:themeColor="accent1" w:themeShade="BF"/>
       <w:sz w:val="40"/>
       <w:szCs w:val="40"/>
     </w:rPr>
   </w:style>
-  <w:style w:customStyle="1" w:styleId="Heading2Char" w:type="character">
-    <w:name w:val="Heading 2 Char"/>
-    <w:basedOn w:val="DefaultParagraphFont"/>
-    <w:link w:val="Heading2"/>
+  <w:style w:type="character" w:customStyle="1" w:styleId="Ttulo2Car">
+    <w:name w:val="Título 2 Car"/>
+    <w:basedOn w:val="Fuentedeprrafopredeter"/>
+    <w:link w:val="Ttulo2"/>
     <w:uiPriority w:val="9"/>
     <w:semiHidden/>
     <w:rsid w:val="00A10FD9"/>
     <w:rPr>
-      <w:rFonts w:asciiTheme="majorHAnsi" w:cstheme="majorBidi" w:eastAsiaTheme="majorEastAsia" w:hAnsiTheme="majorHAnsi"/>
-      <w:color w:themeColor="accent1" w:themeShade="BF" w:val="0F4761"/>
+      <w:rFonts w:asciiTheme="majorHAnsi" w:eastAsiaTheme="majorEastAsia" w:hAnsiTheme="majorHAnsi" w:cstheme="majorBidi"/>
+      <w:color w:val="0F4761" w:themeColor="accent1" w:themeShade="BF"/>
       <w:sz w:val="32"/>
       <w:szCs w:val="32"/>
     </w:rPr>
   </w:style>
-  <w:style w:customStyle="1" w:styleId="Heading3Char" w:type="character">
-    <w:name w:val="Heading 3 Char"/>
-    <w:basedOn w:val="DefaultParagraphFont"/>
-    <w:link w:val="Heading3"/>
+  <w:style w:type="character" w:customStyle="1" w:styleId="Ttulo3Car">
+    <w:name w:val="Título 3 Car"/>
+    <w:basedOn w:val="Fuentedeprrafopredeter"/>
+    <w:link w:val="Ttulo3"/>
     <w:uiPriority w:val="9"/>
     <w:semiHidden/>
     <w:rsid w:val="00A10FD9"/>
     <w:rPr>
-      <w:rFonts w:cstheme="majorBidi" w:eastAsiaTheme="majorEastAsia"/>
-      <w:color w:themeColor="accent1" w:themeShade="BF" w:val="0F4761"/>
+      <w:rFonts w:eastAsiaTheme="majorEastAsia" w:cstheme="majorBidi"/>
+      <w:color w:val="0F4761" w:themeColor="accent1" w:themeShade="BF"/>
       <w:sz w:val="28"/>
       <w:szCs w:val="28"/>
     </w:rPr>
   </w:style>
-  <w:style w:customStyle="1" w:styleId="Heading4Char" w:type="character">
-    <w:name w:val="Heading 4 Char"/>
-    <w:basedOn w:val="DefaultParagraphFont"/>
-    <w:link w:val="Heading4"/>
+  <w:style w:type="character" w:customStyle="1" w:styleId="Ttulo4Car">
+    <w:name w:val="Título 4 Car"/>
+    <w:basedOn w:val="Fuentedeprrafopredeter"/>
+    <w:link w:val="Ttulo4"/>
     <w:uiPriority w:val="9"/>
     <w:semiHidden/>
     <w:rsid w:val="00A10FD9"/>
     <w:rPr>
-      <w:rFonts w:cstheme="majorBidi" w:eastAsiaTheme="majorEastAsia"/>
+      <w:rFonts w:eastAsiaTheme="majorEastAsia" w:cstheme="majorBidi"/>
       <w:i/>
       <w:iCs/>
-      <w:color w:themeColor="accent1" w:themeShade="BF" w:val="0F4761"/>
-    </w:rPr>
-  </w:style>
-  <w:style w:customStyle="1" w:styleId="Heading5Char" w:type="character">
-    <w:name w:val="Heading 5 Char"/>
-    <w:basedOn w:val="DefaultParagraphFont"/>
-    <w:link w:val="Heading5"/>
+      <w:color w:val="0F4761" w:themeColor="accent1" w:themeShade="BF"/>
+    </w:rPr>
+  </w:style>
+  <w:style w:type="character" w:customStyle="1" w:styleId="Ttulo5Car">
+    <w:name w:val="Título 5 Car"/>
+    <w:basedOn w:val="Fuentedeprrafopredeter"/>
+    <w:link w:val="Ttulo5"/>
     <w:uiPriority w:val="9"/>
     <w:semiHidden/>
     <w:rsid w:val="00A10FD9"/>
     <w:rPr>
-      <w:rFonts w:cstheme="majorBidi" w:eastAsiaTheme="majorEastAsia"/>
-      <w:color w:themeColor="accent1" w:themeShade="BF" w:val="0F4761"/>
-    </w:rPr>
-  </w:style>
-  <w:style w:customStyle="1" w:styleId="Heading6Char" w:type="character">
-    <w:name w:val="Heading 6 Char"/>
-    <w:basedOn w:val="DefaultParagraphFont"/>
-    <w:link w:val="Heading6"/>
+      <w:rFonts w:eastAsiaTheme="majorEastAsia" w:cstheme="majorBidi"/>
+      <w:color w:val="0F4761" w:themeColor="accent1" w:themeShade="BF"/>
+    </w:rPr>
+  </w:style>
+  <w:style w:type="character" w:customStyle="1" w:styleId="Ttulo6Car">
+    <w:name w:val="Título 6 Car"/>
+    <w:basedOn w:val="Fuentedeprrafopredeter"/>
+    <w:link w:val="Ttulo6"/>
     <w:uiPriority w:val="9"/>
     <w:semiHidden/>
     <w:rsid w:val="00A10FD9"/>
     <w:rPr>
-      <w:rFonts w:cstheme="majorBidi" w:eastAsiaTheme="majorEastAsia"/>
+      <w:rFonts w:eastAsiaTheme="majorEastAsia" w:cstheme="majorBidi"/>
       <w:i/>
       <w:iCs/>
-      <w:color w:themeColor="text1" w:themeTint="A6" w:val="595959"/>
-    </w:rPr>
-  </w:style>
-  <w:style w:customStyle="1" w:styleId="Heading7Char" w:type="character">
-    <w:name w:val="Heading 7 Char"/>
-    <w:basedOn w:val="DefaultParagraphFont"/>
-    <w:link w:val="Heading7"/>
+      <w:color w:val="595959" w:themeColor="text1" w:themeTint="A6"/>
+    </w:rPr>
+  </w:style>
+  <w:style w:type="character" w:customStyle="1" w:styleId="Ttulo7Car">
+    <w:name w:val="Título 7 Car"/>
+    <w:basedOn w:val="Fuentedeprrafopredeter"/>
+    <w:link w:val="Ttulo7"/>
     <w:uiPriority w:val="9"/>
     <w:semiHidden/>
     <w:rsid w:val="00A10FD9"/>
     <w:rPr>
-      <w:rFonts w:cstheme="majorBidi" w:eastAsiaTheme="majorEastAsia"/>
-      <w:color w:themeColor="text1" w:themeTint="A6" w:val="595959"/>
-    </w:rPr>
-  </w:style>
-  <w:style w:customStyle="1" w:styleId="Heading8Char" w:type="character">
-    <w:name w:val="Heading 8 Char"/>
-    <w:basedOn w:val="DefaultParagraphFont"/>
-    <w:link w:val="Heading8"/>
+      <w:rFonts w:eastAsiaTheme="majorEastAsia" w:cstheme="majorBidi"/>
+      <w:color w:val="595959" w:themeColor="text1" w:themeTint="A6"/>
+    </w:rPr>
+  </w:style>
+  <w:style w:type="character" w:customStyle="1" w:styleId="Ttulo8Car">
+    <w:name w:val="Título 8 Car"/>
+    <w:basedOn w:val="Fuentedeprrafopredeter"/>
+    <w:link w:val="Ttulo8"/>
     <w:uiPriority w:val="9"/>
     <w:semiHidden/>
     <w:rsid w:val="00A10FD9"/>
     <w:rPr>
-      <w:rFonts w:cstheme="majorBidi" w:eastAsiaTheme="majorEastAsia"/>
+      <w:rFonts w:eastAsiaTheme="majorEastAsia" w:cstheme="majorBidi"/>
       <w:i/>
       <w:iCs/>
-      <w:color w:themeColor="text1" w:themeTint="D8" w:val="272727"/>
-    </w:rPr>
-  </w:style>
-  <w:style w:customStyle="1" w:styleId="Heading9Char" w:type="character">
-    <w:name w:val="Heading 9 Char"/>
-    <w:basedOn w:val="DefaultParagraphFont"/>
-    <w:link w:val="Heading9"/>
+      <w:color w:val="272727" w:themeColor="text1" w:themeTint="D8"/>
+    </w:rPr>
+  </w:style>
+  <w:style w:type="character" w:customStyle="1" w:styleId="Ttulo9Car">
+    <w:name w:val="Título 9 Car"/>
+    <w:basedOn w:val="Fuentedeprrafopredeter"/>
+    <w:link w:val="Ttulo9"/>
     <w:uiPriority w:val="9"/>
     <w:semiHidden/>
     <w:rsid w:val="00A10FD9"/>
     <w:rPr>
-      <w:rFonts w:cstheme="majorBidi" w:eastAsiaTheme="majorEastAsia"/>
-      <w:color w:themeColor="text1" w:themeTint="D8" w:val="272727"/>
-    </w:rPr>
-  </w:style>
-  <w:style w:styleId="BlockText" w:type="paragraph">
+      <w:rFonts w:eastAsiaTheme="majorEastAsia" w:cstheme="majorBidi"/>
+      <w:color w:val="272727" w:themeColor="text1" w:themeTint="D8"/>
+    </w:rPr>
+  </w:style>
+  <w:style w:type="paragraph" w:styleId="Textodebloque">
     <w:name w:val="Block Text"/>
-    <w:basedOn w:val="BodyText"/>
-    <w:next w:val="BodyText"/>
+    <w:basedOn w:val="Textoindependiente"/>
+    <w:next w:val="Textoindependiente"/>
     <w:uiPriority w:val="9"/>
     <w:unhideWhenUsed/>
     <w:qFormat/>
     <w:pPr>
-      <w:spacing w:after="100" w:before="100"/>
-      <w:ind w:firstLine="0" w:left="480" w:right="480"/>
-    </w:pPr>
-  </w:style>
-  <w:style w:styleId="FootnoteText" w:type="paragraph">
-    <w:name w:val="Footnote Text"/>
+      <w:spacing w:before="100" w:after="100"/>
+      <w:ind w:left="480" w:right="480"/>
+    </w:pPr>
+  </w:style>
+  <w:style w:type="paragraph" w:styleId="Textonotapie">
+    <w:name w:val="footnote text"/>
     <w:basedOn w:val="Normal"/>
-    <w:next w:val="FootnoteText"/>
     <w:uiPriority w:val="9"/>
     <w:unhideWhenUsed/>
     <w:qFormat/>
   </w:style>
-  <w:style w:styleId="FootnoteBlockText" w:type="paragraph">
+  <w:style w:type="paragraph" w:customStyle="1" w:styleId="FootnoteBlockText">
     <w:name w:val="Footnote Block Text"/>
-    <w:basedOn w:val="FootnoteText"/>
-    <w:next w:val="FootnoteText"/>
+    <w:basedOn w:val="Textonotapie"/>
+    <w:next w:val="Textonotapie"/>
     <w:uiPriority w:val="9"/>
     <w:unhideWhenUsed/>
     <w:qFormat/>
     <w:pPr>
-      <w:spacing w:after="100" w:before="100"/>
-      <w:ind w:firstLine="0" w:left="480" w:right="480"/>
-    </w:pPr>
-  </w:style>
-  <w:style w:default="1" w:styleId="DefaultParagraphFont" w:type="character">
-    <w:name w:val="Default Paragraph Font"/>
+      <w:spacing w:before="100" w:after="100"/>
+      <w:ind w:left="480" w:right="480"/>
+    </w:pPr>
+  </w:style>
+  <w:style w:type="table" w:customStyle="1" w:styleId="Table">
+    <w:name w:val="Table"/>
     <w:semiHidden/>
     <w:unhideWhenUsed/>
-  </w:style>
-  <w:style w:default="1" w:styleId="Table" w:type="table">
-    <w:name w:val="Table"/>
-    <w:basedOn w:val="TableNormal"/>
-    <w:semiHidden/>
-    <w:unhideWhenUsed/>
     <w:qFormat/>
     <w:tblPr>
-      <w:tblInd w:type="dxa" w:w="0"/>
+      <w:tblInd w:w="0" w:type="dxa"/>
       <w:tblCellMar>
-        <w:top w:type="dxa" w:w="0"/>
-        <w:left w:type="dxa" w:w="108"/>
-        <w:bottom w:type="dxa" w:w="0"/>
-        <w:right w:type="dxa" w:w="108"/>
+        <w:top w:w="0" w:type="dxa"/>
+        <w:left w:w="108" w:type="dxa"/>
+        <w:bottom w:w="0" w:type="dxa"/>
+        <w:right w:w="108" w:type="dxa"/>
       </w:tblCellMar>
     </w:tblPr>
     <w:tblStylePr w:type="firstRow">
       <w:tblPr>
         <w:jc w:val="left"/>
-        <w:tblInd w:type="dxa" w:w="0"/>
       </w:tblPr>
       <w:trPr>
         <w:jc w:val="left"/>
       </w:trPr>
       <w:tcPr>
         <w:tcBorders>
-          <w:bottom w:val="single"/>
+          <w:bottom w:val="single" w:sz="0" w:space="0" w:color="auto"/>
         </w:tcBorders>
         <w:vAlign w:val="bottom"/>
       </w:tcPr>
     </w:tblStylePr>
   </w:style>
-  <w:style w:customStyle="1" w:styleId="DefinitionTerm" w:type="paragraph">
+  <w:style w:type="paragraph" w:customStyle="1" w:styleId="DefinitionTerm">
     <w:name w:val="Definition Term"/>
     <w:basedOn w:val="Normal"/>
     <w:next w:val="Definition"/>
@@ -1387,78 +1683,79 @@
       <w:b/>
     </w:rPr>
   </w:style>
-  <w:style w:customStyle="1" w:styleId="Definition" w:type="paragraph">
+  <w:style w:type="paragraph" w:customStyle="1" w:styleId="Definition">
     <w:name w:val="Definition"/>
     <w:basedOn w:val="Normal"/>
   </w:style>
-  <w:style w:styleId="Caption" w:type="paragraph">
-    <w:name w:val="Caption"/>
+  <w:style w:type="paragraph" w:styleId="Descripcin">
+    <w:name w:val="caption"/>
     <w:basedOn w:val="Normal"/>
-    <w:link w:val="BodyTextChar"/>
-    <w:pPr>
-      <w:spacing w:after="120" w:before="0"/>
+    <w:link w:val="DescripcinCar"/>
+    <w:pPr>
+      <w:spacing w:after="120"/>
     </w:pPr>
     <w:rPr>
       <w:i/>
     </w:rPr>
   </w:style>
-  <w:style w:customStyle="1" w:styleId="TableCaption" w:type="paragraph">
+  <w:style w:type="paragraph" w:customStyle="1" w:styleId="TableCaption">
     <w:name w:val="Table Caption"/>
-    <w:basedOn w:val="Caption"/>
+    <w:basedOn w:val="Descripcin"/>
     <w:pPr>
       <w:keepNext/>
     </w:pPr>
   </w:style>
-  <w:style w:customStyle="1" w:styleId="ImageCaption" w:type="paragraph">
+  <w:style w:type="paragraph" w:customStyle="1" w:styleId="ImageCaption">
     <w:name w:val="Image Caption"/>
-    <w:basedOn w:val="Caption"/>
-  </w:style>
-  <w:style w:customStyle="1" w:styleId="Figure" w:type="paragraph">
+    <w:basedOn w:val="Descripcin"/>
+  </w:style>
+  <w:style w:type="paragraph" w:customStyle="1" w:styleId="Figure">
     <w:name w:val="Figure"/>
     <w:basedOn w:val="Normal"/>
   </w:style>
-  <w:style w:customStyle="1" w:styleId="CaptionedFigure" w:type="paragraph">
+  <w:style w:type="paragraph" w:customStyle="1" w:styleId="CaptionedFigure">
     <w:name w:val="Captioned Figure"/>
     <w:basedOn w:val="Figure"/>
     <w:pPr>
       <w:keepNext/>
     </w:pPr>
   </w:style>
-  <w:style w:customStyle="1" w:styleId="BodyTextChar" w:type="character">
-    <w:name w:val="Body Text Char"/>
-    <w:basedOn w:val="DefaultParagraphFont"/>
-    <w:link w:val="BodyText"/>
-  </w:style>
-  <w:style w:customStyle="1" w:styleId="VerbatimChar" w:type="character">
+  <w:style w:type="character" w:customStyle="1" w:styleId="DescripcinCar">
+    <w:name w:val="Descripción Car"/>
+    <w:basedOn w:val="Fuentedeprrafopredeter"/>
+    <w:link w:val="Descripcin"/>
+  </w:style>
+  <w:style w:type="character" w:customStyle="1" w:styleId="VerbatimChar">
     <w:name w:val="Verbatim Char"/>
-    <w:basedOn w:val="BodyTextChar"/>
-    <w:rPr>
-      <w:rFonts w:ascii="Consolas" w:hAnsi="Consolas"/>
-      <w:sz w:val="22"/>
-    </w:rPr>
-  </w:style>
-  <w:style w:customStyle="1" w:styleId="SectionNumber" w:type="character">
+    <w:basedOn w:val="DescripcinCar"/>
+    <w:link w:val="SourceCode"/>
+    <w:rPr>
+      <w:rFonts w:ascii="Consolas" w:hAnsi="Consolas"/>
+      <w:sz w:val="22"/>
+    </w:rPr>
+  </w:style>
+  <w:style w:type="character" w:customStyle="1" w:styleId="SectionNumber">
     <w:name w:val="Section Number"/>
-    <w:basedOn w:val="BodyTextChar"/>
-  </w:style>
-  <w:style w:styleId="FootnoteReference" w:type="character">
-    <w:name w:val="Footnote Reference"/>
-    <w:basedOn w:val="BodyTextChar"/>
+    <w:basedOn w:val="DescripcinCar"/>
+  </w:style>
+  <w:style w:type="character" w:styleId="Refdenotaalpie">
+    <w:name w:val="footnote reference"/>
+    <w:basedOn w:val="DescripcinCar"/>
     <w:rPr>
       <w:vertAlign w:val="superscript"/>
     </w:rPr>
   </w:style>
-  <w:style w:styleId="Hyperlink" w:type="character">
+  <w:style w:type="character" w:styleId="Hipervnculo">
     <w:name w:val="Hyperlink"/>
-    <w:basedOn w:val="BodyTextChar"/>
-    <w:rPr>
-      <w:color w:themeColor="accent1" w:val="4F81BD"/>
-    </w:rPr>
-  </w:style>
-  <w:style w:styleId="TOCHeading" w:type="paragraph">
+    <w:basedOn w:val="DescripcinCar"/>
+    <w:rPr>
+      <w:color w:val="156082" w:themeColor="accent1"/>
+    </w:rPr>
+  </w:style>
+  <w:style w:type="paragraph" w:styleId="TtuloTDC">
     <w:name w:val="TOC Heading"/>
-    <w:basedOn w:val="Heading1"/>
-    <w:next w:val="BodyText"/>
+    <w:basedOn w:val="Ttulo1"/>
+    <w:next w:val="Textoindependiente"/>
     <w:uiPriority w:val="39"/>
     <w:unhideWhenUsed/>
     <w:qFormat/>
@@ -1466,246 +1763,305 @@
       <w:spacing w:before="240" w:line="259" w:lineRule="auto"/>
       <w:outlineLvl w:val="9"/>
     </w:pPr>
-    <w:rPr>
-      <w:rFonts w:asciiTheme="majorHAnsi" w:cstheme="majorBidi" w:eastAsiaTheme="majorEastAsia" w:hAnsiTheme="majorHAnsi"/>
-      <w:b w:val="0"/>
-      <w:bCs w:val="0"/>
-      <w:color w:themeColor="accent1" w:themeShade="BF" w:val="365F91"/>
-    </w:rPr>
   </w:style>
   <w:style w:type="paragraph" w:customStyle="1" w:styleId="SourceCode">
     <w:name w:val="Source Code"/>
     <w:basedOn w:val="Normal"/>
     <w:link w:val="VerbatimChar"/>
     <w:pPr>
-      <w:wordWrap w:val="off"/>
+      <w:wordWrap w:val="0"/>
     </w:pPr>
   </w:style>
   <w:style w:type="character" w:customStyle="1" w:styleId="KeywordTok">
     <w:name w:val="KeywordTok"/>
     <w:basedOn w:val="VerbatimChar"/>
     <w:rPr>
+      <w:rFonts w:ascii="Consolas" w:hAnsi="Consolas"/>
       <w:b/>
       <w:color w:val="007020"/>
+      <w:sz w:val="22"/>
     </w:rPr>
   </w:style>
   <w:style w:type="character" w:customStyle="1" w:styleId="DataTypeTok">
     <w:name w:val="DataTypeTok"/>
     <w:basedOn w:val="VerbatimChar"/>
     <w:rPr>
+      <w:rFonts w:ascii="Consolas" w:hAnsi="Consolas"/>
       <w:color w:val="902000"/>
+      <w:sz w:val="22"/>
     </w:rPr>
   </w:style>
   <w:style w:type="character" w:customStyle="1" w:styleId="DecValTok">
     <w:name w:val="DecValTok"/>
     <w:basedOn w:val="VerbatimChar"/>
     <w:rPr>
-      <w:color w:val="40a070"/>
+      <w:rFonts w:ascii="Consolas" w:hAnsi="Consolas"/>
+      <w:color w:val="40A070"/>
+      <w:sz w:val="22"/>
     </w:rPr>
   </w:style>
   <w:style w:type="character" w:customStyle="1" w:styleId="BaseNTok">
     <w:name w:val="BaseNTok"/>
     <w:basedOn w:val="VerbatimChar"/>
     <w:rPr>
-      <w:color w:val="40a070"/>
+      <w:rFonts w:ascii="Consolas" w:hAnsi="Consolas"/>
+      <w:color w:val="40A070"/>
+      <w:sz w:val="22"/>
     </w:rPr>
   </w:style>
   <w:style w:type="character" w:customStyle="1" w:styleId="FloatTok">
     <w:name w:val="FloatTok"/>
     <w:basedOn w:val="VerbatimChar"/>
     <w:rPr>
-      <w:color w:val="40a070"/>
+      <w:rFonts w:ascii="Consolas" w:hAnsi="Consolas"/>
+      <w:color w:val="40A070"/>
+      <w:sz w:val="22"/>
     </w:rPr>
   </w:style>
   <w:style w:type="character" w:customStyle="1" w:styleId="ConstantTok">
     <w:name w:val="ConstantTok"/>
     <w:basedOn w:val="VerbatimChar"/>
     <w:rPr>
+      <w:rFonts w:ascii="Consolas" w:hAnsi="Consolas"/>
       <w:color w:val="880000"/>
+      <w:sz w:val="22"/>
     </w:rPr>
   </w:style>
   <w:style w:type="character" w:customStyle="1" w:styleId="CharTok">
     <w:name w:val="CharTok"/>
     <w:basedOn w:val="VerbatimChar"/>
     <w:rPr>
-      <w:color w:val="4070a0"/>
+      <w:rFonts w:ascii="Consolas" w:hAnsi="Consolas"/>
+      <w:color w:val="4070A0"/>
+      <w:sz w:val="22"/>
     </w:rPr>
   </w:style>
   <w:style w:type="character" w:customStyle="1" w:styleId="SpecialCharTok">
     <w:name w:val="SpecialCharTok"/>
     <w:basedOn w:val="VerbatimChar"/>
     <w:rPr>
-      <w:color w:val="4070a0"/>
+      <w:rFonts w:ascii="Consolas" w:hAnsi="Consolas"/>
+      <w:color w:val="4070A0"/>
+      <w:sz w:val="22"/>
     </w:rPr>
   </w:style>
   <w:style w:type="character" w:customStyle="1" w:styleId="StringTok">
     <w:name w:val="StringTok"/>
     <w:basedOn w:val="VerbatimChar"/>
     <w:rPr>
-      <w:color w:val="4070a0"/>
+      <w:rFonts w:ascii="Consolas" w:hAnsi="Consolas"/>
+      <w:color w:val="4070A0"/>
+      <w:sz w:val="22"/>
     </w:rPr>
   </w:style>
   <w:style w:type="character" w:customStyle="1" w:styleId="VerbatimStringTok">
     <w:name w:val="VerbatimStringTok"/>
     <w:basedOn w:val="VerbatimChar"/>
     <w:rPr>
-      <w:color w:val="4070a0"/>
+      <w:rFonts w:ascii="Consolas" w:hAnsi="Consolas"/>
+      <w:color w:val="4070A0"/>
+      <w:sz w:val="22"/>
     </w:rPr>
   </w:style>
   <w:style w:type="character" w:customStyle="1" w:styleId="SpecialStringTok">
     <w:name w:val="SpecialStringTok"/>
     <w:basedOn w:val="VerbatimChar"/>
     <w:rPr>
-      <w:color w:val="bb6688"/>
+      <w:rFonts w:ascii="Consolas" w:hAnsi="Consolas"/>
+      <w:color w:val="BB6688"/>
+      <w:sz w:val="22"/>
     </w:rPr>
   </w:style>
   <w:style w:type="character" w:customStyle="1" w:styleId="ImportTok">
     <w:name w:val="ImportTok"/>
     <w:basedOn w:val="VerbatimChar"/>
     <w:rPr>
+      <w:rFonts w:ascii="Consolas" w:hAnsi="Consolas"/>
       <w:b/>
       <w:color w:val="008000"/>
+      <w:sz w:val="22"/>
     </w:rPr>
   </w:style>
   <w:style w:type="character" w:customStyle="1" w:styleId="CommentTok">
     <w:name w:val="CommentTok"/>
     <w:basedOn w:val="VerbatimChar"/>
     <w:rPr>
+      <w:rFonts w:ascii="Consolas" w:hAnsi="Consolas"/>
       <w:i/>
-      <w:color w:val="60a0b0"/>
+      <w:color w:val="60A0B0"/>
+      <w:sz w:val="22"/>
     </w:rPr>
   </w:style>
   <w:style w:type="character" w:customStyle="1" w:styleId="DocumentationTok">
     <w:name w:val="DocumentationTok"/>
     <w:basedOn w:val="VerbatimChar"/>
     <w:rPr>
+      <w:rFonts w:ascii="Consolas" w:hAnsi="Consolas"/>
       <w:i/>
-      <w:color w:val="ba2121"/>
+      <w:color w:val="BA2121"/>
+      <w:sz w:val="22"/>
     </w:rPr>
   </w:style>
   <w:style w:type="character" w:customStyle="1" w:styleId="AnnotationTok">
     <w:name w:val="AnnotationTok"/>
     <w:basedOn w:val="VerbatimChar"/>
     <w:rPr>
+      <w:rFonts w:ascii="Consolas" w:hAnsi="Consolas"/>
       <w:b/>
       <w:i/>
-      <w:color w:val="60a0b0"/>
+      <w:color w:val="60A0B0"/>
+      <w:sz w:val="22"/>
     </w:rPr>
   </w:style>
   <w:style w:type="character" w:customStyle="1" w:styleId="CommentVarTok">
     <w:name w:val="CommentVarTok"/>
     <w:basedOn w:val="VerbatimChar"/>
     <w:rPr>
+      <w:rFonts w:ascii="Consolas" w:hAnsi="Consolas"/>
       <w:b/>
       <w:i/>
-      <w:color w:val="60a0b0"/>
+      <w:color w:val="60A0B0"/>
+      <w:sz w:val="22"/>
     </w:rPr>
   </w:style>
   <w:style w:type="character" w:customStyle="1" w:styleId="OtherTok">
     <w:name w:val="OtherTok"/>
     <w:basedOn w:val="VerbatimChar"/>
     <w:rPr>
+      <w:rFonts w:ascii="Consolas" w:hAnsi="Consolas"/>
       <w:color w:val="007020"/>
+      <w:sz w:val="22"/>
     </w:rPr>
   </w:style>
   <w:style w:type="character" w:customStyle="1" w:styleId="FunctionTok">
     <w:name w:val="FunctionTok"/>
     <w:basedOn w:val="VerbatimChar"/>
     <w:rPr>
-      <w:color w:val="06287e"/>
+      <w:rFonts w:ascii="Consolas" w:hAnsi="Consolas"/>
+      <w:color w:val="06287E"/>
+      <w:sz w:val="22"/>
     </w:rPr>
   </w:style>
   <w:style w:type="character" w:customStyle="1" w:styleId="VariableTok">
     <w:name w:val="VariableTok"/>
     <w:basedOn w:val="VerbatimChar"/>
     <w:rPr>
-      <w:color w:val="19177c"/>
+      <w:rFonts w:ascii="Consolas" w:hAnsi="Consolas"/>
+      <w:color w:val="19177C"/>
+      <w:sz w:val="22"/>
     </w:rPr>
   </w:style>
   <w:style w:type="character" w:customStyle="1" w:styleId="ControlFlowTok">
     <w:name w:val="ControlFlowTok"/>
     <w:basedOn w:val="VerbatimChar"/>
     <w:rPr>
+      <w:rFonts w:ascii="Consolas" w:hAnsi="Consolas"/>
       <w:b/>
       <w:color w:val="007020"/>
+      <w:sz w:val="22"/>
     </w:rPr>
   </w:style>
   <w:style w:type="character" w:customStyle="1" w:styleId="OperatorTok">
     <w:name w:val="OperatorTok"/>
     <w:basedOn w:val="VerbatimChar"/>
     <w:rPr>
+      <w:rFonts w:ascii="Consolas" w:hAnsi="Consolas"/>
       <w:color w:val="666666"/>
+      <w:sz w:val="22"/>
     </w:rPr>
   </w:style>
   <w:style w:type="character" w:customStyle="1" w:styleId="BuiltInTok">
     <w:name w:val="BuiltInTok"/>
     <w:basedOn w:val="VerbatimChar"/>
     <w:rPr>
+      <w:rFonts w:ascii="Consolas" w:hAnsi="Consolas"/>
       <w:color w:val="008000"/>
+      <w:sz w:val="22"/>
     </w:rPr>
   </w:style>
   <w:style w:type="character" w:customStyle="1" w:styleId="ExtensionTok">
     <w:name w:val="ExtensionTok"/>
     <w:basedOn w:val="VerbatimChar"/>
-    <w:rPr/>
+    <w:rPr>
+      <w:rFonts w:ascii="Consolas" w:hAnsi="Consolas"/>
+      <w:sz w:val="22"/>
+    </w:rPr>
   </w:style>
   <w:style w:type="character" w:customStyle="1" w:styleId="PreprocessorTok">
     <w:name w:val="PreprocessorTok"/>
     <w:basedOn w:val="VerbatimChar"/>
     <w:rPr>
-      <w:color w:val="bc7a00"/>
+      <w:rFonts w:ascii="Consolas" w:hAnsi="Consolas"/>
+      <w:color w:val="BC7A00"/>
+      <w:sz w:val="22"/>
     </w:rPr>
   </w:style>
   <w:style w:type="character" w:customStyle="1" w:styleId="AttributeTok">
     <w:name w:val="AttributeTok"/>
     <w:basedOn w:val="VerbatimChar"/>
     <w:rPr>
-      <w:color w:val="7d9029"/>
+      <w:rFonts w:ascii="Consolas" w:hAnsi="Consolas"/>
+      <w:color w:val="7D9029"/>
+      <w:sz w:val="22"/>
     </w:rPr>
   </w:style>
   <w:style w:type="character" w:customStyle="1" w:styleId="RegionMarkerTok">
     <w:name w:val="RegionMarkerTok"/>
     <w:basedOn w:val="VerbatimChar"/>
-    <w:rPr/>
+    <w:rPr>
+      <w:rFonts w:ascii="Consolas" w:hAnsi="Consolas"/>
+      <w:sz w:val="22"/>
+    </w:rPr>
   </w:style>
   <w:style w:type="character" w:customStyle="1" w:styleId="InformationTok">
     <w:name w:val="InformationTok"/>
     <w:basedOn w:val="VerbatimChar"/>
     <w:rPr>
+      <w:rFonts w:ascii="Consolas" w:hAnsi="Consolas"/>
       <w:b/>
       <w:i/>
-      <w:color w:val="60a0b0"/>
+      <w:color w:val="60A0B0"/>
+      <w:sz w:val="22"/>
     </w:rPr>
   </w:style>
   <w:style w:type="character" w:customStyle="1" w:styleId="WarningTok">
     <w:name w:val="WarningTok"/>
     <w:basedOn w:val="VerbatimChar"/>
     <w:rPr>
+      <w:rFonts w:ascii="Consolas" w:hAnsi="Consolas"/>
       <w:b/>
       <w:i/>
-      <w:color w:val="60a0b0"/>
+      <w:color w:val="60A0B0"/>
+      <w:sz w:val="22"/>
     </w:rPr>
   </w:style>
   <w:style w:type="character" w:customStyle="1" w:styleId="AlertTok">
     <w:name w:val="AlertTok"/>
     <w:basedOn w:val="VerbatimChar"/>
     <w:rPr>
+      <w:rFonts w:ascii="Consolas" w:hAnsi="Consolas"/>
       <w:b/>
-      <w:color w:val="ff0000"/>
+      <w:color w:val="FF0000"/>
+      <w:sz w:val="22"/>
     </w:rPr>
   </w:style>
   <w:style w:type="character" w:customStyle="1" w:styleId="ErrorTok">
     <w:name w:val="ErrorTok"/>
     <w:basedOn w:val="VerbatimChar"/>
     <w:rPr>
+      <w:rFonts w:ascii="Consolas" w:hAnsi="Consolas"/>
       <w:b/>
-      <w:color w:val="ff0000"/>
+      <w:color w:val="FF0000"/>
+      <w:sz w:val="22"/>
     </w:rPr>
   </w:style>
   <w:style w:type="character" w:customStyle="1" w:styleId="NormalTok">
     <w:name w:val="NormalTok"/>
     <w:basedOn w:val="VerbatimChar"/>
-    <w:rPr/>
+    <w:rPr>
+      <w:rFonts w:ascii="Consolas" w:hAnsi="Consolas"/>
+      <w:sz w:val="22"/>
+    </w:rPr>
   </w:style>
 </w:styles>
 </file>

</xml_diff>